<commit_message>
Updates  maquettes and readme
</commit_message>
<xml_diff>
--- a/maquettes/Projet 3 Myfood.docx
+++ b/maquettes/Projet 3 Myfood.docx
@@ -1,15 +1,623 @@
 
 <file path=word/document.xml><?xml version="1.0" encoding="utf-8"?>
-<w:document xmlns:wpc="http://schemas.microsoft.com/office/word/2010/wordprocessingCanvas" xmlns:cx="http://schemas.microsoft.com/office/drawing/2014/chartex" xmlns:cx1="http://schemas.microsoft.com/office/drawing/2015/9/8/chartex" xmlns:cx2="http://schemas.microsoft.com/office/drawing/2015/10/21/chartex" xmlns:cx3="http://schemas.microsoft.com/office/drawing/2016/5/9/chartex" xmlns:cx4="http://schemas.microsoft.com/office/drawing/2016/5/10/chartex" xmlns:cx5="http://schemas.microsoft.com/office/drawing/2016/5/11/chartex" xmlns:cx6="http://schemas.microsoft.com/office/drawing/2016/5/12/chartex" xmlns:cx7="http://schemas.microsoft.com/office/drawing/2016/5/13/chartex" xmlns:cx8="http://schemas.microsoft.com/office/drawing/2016/5/14/chartex" xmlns:mc="http://schemas.openxmlformats.org/markup-compatibility/2006" xmlns:aink="http://schemas.microsoft.com/office/drawing/2016/ink" xmlns:am3d="http://schemas.microsoft.com/office/drawing/2017/model3d" xmlns:o="urn:schemas-microsoft-com:office:office" xmlns:oel="http://schemas.microsoft.com/office/2019/extlst" xmlns:r="http://schemas.openxmlformats.org/officeDocument/2006/relationships" xmlns:m="http://schemas.openxmlformats.org/officeDocument/2006/math" xmlns:v="urn:schemas-microsoft-com:vml" xmlns:wp14="http://schemas.microsoft.com/office/word/2010/wordprocessingDrawing" xmlns:wp="http://schemas.openxmlformats.org/drawingml/2006/wordprocessingDrawing" xmlns:w10="urn:schemas-microsoft-com:office:word" xmlns:w="http://schemas.openxmlformats.org/wordprocessingml/2006/main" xmlns:w14="http://schemas.microsoft.com/office/word/2010/wordml" xmlns:w15="http://schemas.microsoft.com/office/word/2012/wordml" xmlns:w16cex="http://schemas.microsoft.com/office/word/2018/wordml/cex" xmlns:w16cid="http://schemas.microsoft.com/office/word/2016/wordml/cid" xmlns:w16="http://schemas.microsoft.com/office/word/2018/wordml" xmlns:w16sdtdh="http://schemas.microsoft.com/office/word/2020/wordml/sdtdatahash" xmlns:w16se="http://schemas.microsoft.com/office/word/2015/wordml/symex" xmlns:wpg="http://schemas.microsoft.com/office/word/2010/wordprocessingGroup" xmlns:wpi="http://schemas.microsoft.com/office/word/2010/wordprocessingInk" xmlns:wne="http://schemas.microsoft.com/office/word/2006/wordml" xmlns:wps="http://schemas.microsoft.com/office/word/2010/wordprocessingShape" mc:Ignorable="w14 w15 w16se w16cid w16 w16cex w16sdtdh wp14">
+<w:document xmlns:wpc="http://schemas.microsoft.com/office/word/2010/wordprocessingCanvas" xmlns:cx="http://schemas.microsoft.com/office/drawing/2014/chartex" xmlns:cx1="http://schemas.microsoft.com/office/drawing/2015/9/8/chartex" xmlns:cx2="http://schemas.microsoft.com/office/drawing/2015/10/21/chartex" xmlns:cx3="http://schemas.microsoft.com/office/drawing/2016/5/9/chartex" xmlns:cx4="http://schemas.microsoft.com/office/drawing/2016/5/10/chartex" xmlns:cx5="http://schemas.microsoft.com/office/drawing/2016/5/11/chartex" xmlns:cx6="http://schemas.microsoft.com/office/drawing/2016/5/12/chartex" xmlns:cx7="http://schemas.microsoft.com/office/drawing/2016/5/13/chartex" xmlns:cx8="http://schemas.microsoft.com/office/drawing/2016/5/14/chartex" xmlns:mc="http://schemas.openxmlformats.org/markup-compatibility/2006" xmlns:aink="http://schemas.microsoft.com/office/drawing/2016/ink" xmlns:am3d="http://schemas.microsoft.com/office/drawing/2017/model3d" xmlns:o="urn:schemas-microsoft-com:office:office" xmlns:r="http://schemas.openxmlformats.org/officeDocument/2006/relationships" xmlns:m="http://schemas.openxmlformats.org/officeDocument/2006/math" xmlns:v="urn:schemas-microsoft-com:vml" xmlns:wp14="http://schemas.microsoft.com/office/word/2010/wordprocessingDrawing" xmlns:wp="http://schemas.openxmlformats.org/drawingml/2006/wordprocessingDrawing" xmlns:w10="urn:schemas-microsoft-com:office:word" xmlns:w="http://schemas.openxmlformats.org/wordprocessingml/2006/main" xmlns:w14="http://schemas.microsoft.com/office/word/2010/wordml" xmlns:w15="http://schemas.microsoft.com/office/word/2012/wordml" xmlns:w16cex="http://schemas.microsoft.com/office/word/2018/wordml/cex" xmlns:w16cid="http://schemas.microsoft.com/office/word/2016/wordml/cid" xmlns:w16="http://schemas.microsoft.com/office/word/2018/wordml" xmlns:w16sdtdh="http://schemas.microsoft.com/office/word/2020/wordml/sdtdatahash" xmlns:w16se="http://schemas.microsoft.com/office/word/2015/wordml/symex" xmlns:wpg="http://schemas.microsoft.com/office/word/2010/wordprocessingGroup" xmlns:wpi="http://schemas.microsoft.com/office/word/2010/wordprocessingInk" xmlns:wne="http://schemas.microsoft.com/office/word/2006/wordml" xmlns:wps="http://schemas.microsoft.com/office/word/2010/wordprocessingShape" mc:Ignorable="w14 w15 w16se w16cid w16 w16cex w16sdtdh wp14">
   <w:body>
     <w:p>
       <w:pPr>
         <w:ind w:left="2832" w:firstLine="708"/>
       </w:pPr>
+    </w:p>
+    <w:p>
+      <w:pPr>
+        <w:ind w:left="2832" w:firstLine="708"/>
+      </w:pPr>
+      <w:r>
+        <w:t xml:space="preserve">Loading </w:t>
+      </w:r>
+      <w:proofErr w:type="spellStart"/>
+      <w:r>
+        <w:t>Spinner</w:t>
+      </w:r>
+      <w:proofErr w:type="spellEnd"/>
+    </w:p>
+    <w:p>
+      <w:pPr>
+        <w:ind w:left="2832" w:firstLine="708"/>
+      </w:pPr>
+    </w:p>
+    <w:p>
+      <w:pPr>
+        <w:ind w:left="2832" w:firstLine="708"/>
+      </w:pPr>
+    </w:p>
+    <w:p>
+      <w:pPr>
+        <w:ind w:left="2832" w:firstLine="708"/>
+      </w:pPr>
       <w:r>
         <w:rPr>
           <w:noProof/>
         </w:rPr>
+        <mc:AlternateContent>
+          <mc:Choice Requires="wps">
+            <w:drawing>
+              <wp:anchor distT="0" distB="0" distL="114300" distR="114300" simplePos="0" relativeHeight="251735040" behindDoc="0" locked="0" layoutInCell="1" allowOverlap="1" wp14:anchorId="6D57EDBE" wp14:editId="562C2CF2">
+                <wp:simplePos x="0" y="0"/>
+                <wp:positionH relativeFrom="column">
+                  <wp:posOffset>2468245</wp:posOffset>
+                </wp:positionH>
+                <wp:positionV relativeFrom="paragraph">
+                  <wp:posOffset>563141</wp:posOffset>
+                </wp:positionV>
+                <wp:extent cx="876300" cy="663679"/>
+                <wp:effectExtent l="0" t="0" r="19050" b="22225"/>
+                <wp:wrapNone/>
+                <wp:docPr id="53" name="Rectangle 53"/>
+                <wp:cNvGraphicFramePr/>
+                <a:graphic xmlns:a="http://schemas.openxmlformats.org/drawingml/2006/main">
+                  <a:graphicData uri="http://schemas.microsoft.com/office/word/2010/wordprocessingShape">
+                    <wps:wsp>
+                      <wps:cNvSpPr/>
+                      <wps:spPr>
+                        <a:xfrm>
+                          <a:off x="0" y="0"/>
+                          <a:ext cx="876300" cy="663679"/>
+                        </a:xfrm>
+                        <a:prstGeom prst="rect">
+                          <a:avLst/>
+                        </a:prstGeom>
+                        <a:noFill/>
+                        <a:ln>
+                          <a:solidFill>
+                            <a:srgbClr val="0638A8"/>
+                          </a:solidFill>
+                        </a:ln>
+                      </wps:spPr>
+                      <wps:style>
+                        <a:lnRef idx="2">
+                          <a:schemeClr val="accent1">
+                            <a:shade val="50000"/>
+                          </a:schemeClr>
+                        </a:lnRef>
+                        <a:fillRef idx="1">
+                          <a:schemeClr val="accent1"/>
+                        </a:fillRef>
+                        <a:effectRef idx="0">
+                          <a:schemeClr val="accent1"/>
+                        </a:effectRef>
+                        <a:fontRef idx="minor">
+                          <a:schemeClr val="lt1"/>
+                        </a:fontRef>
+                      </wps:style>
+                      <wps:bodyPr rot="0" spcFirstLastPara="0" vertOverflow="overflow" horzOverflow="overflow" vert="horz" wrap="square" lIns="91440" tIns="45720" rIns="91440" bIns="45720" numCol="1" spcCol="0" rtlCol="0" fromWordArt="0" anchor="ctr" anchorCtr="0" forceAA="0" compatLnSpc="1">
+                        <a:prstTxWarp prst="textNoShape">
+                          <a:avLst/>
+                        </a:prstTxWarp>
+                        <a:noAutofit/>
+                      </wps:bodyPr>
+                    </wps:wsp>
+                  </a:graphicData>
+                </a:graphic>
+              </wp:anchor>
+            </w:drawing>
+          </mc:Choice>
+          <mc:Fallback>
+            <w:pict>
+              <v:rect w14:anchorId="08BD0BF0" id="Rectangle 53" o:spid="_x0000_s1026" style="position:absolute;margin-left:194.35pt;margin-top:44.35pt;width:69pt;height:52.25pt;z-index:251735040;visibility:visible;mso-wrap-style:square;mso-wrap-distance-left:9pt;mso-wrap-distance-top:0;mso-wrap-distance-right:9pt;mso-wrap-distance-bottom:0;mso-position-horizontal:absolute;mso-position-horizontal-relative:text;mso-position-vertical:absolute;mso-position-vertical-relative:text;v-text-anchor:middle" o:gfxdata="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" filled="f" strokecolor="#0638a8" strokeweight="1pt"/>
+            </w:pict>
+          </mc:Fallback>
+        </mc:AlternateContent>
+      </w:r>
+      <w:r>
+        <w:rPr>
+          <w:noProof/>
+        </w:rPr>
+        <mc:AlternateContent>
+          <mc:Choice Requires="wps">
+            <w:drawing>
+              <wp:anchor distT="45720" distB="45720" distL="114300" distR="114300" simplePos="0" relativeHeight="251734016" behindDoc="0" locked="0" layoutInCell="1" allowOverlap="1" wp14:anchorId="3FE4D837" wp14:editId="1B3B15AA">
+                <wp:simplePos x="0" y="0"/>
+                <wp:positionH relativeFrom="margin">
+                  <wp:posOffset>4266565</wp:posOffset>
+                </wp:positionH>
+                <wp:positionV relativeFrom="paragraph">
+                  <wp:posOffset>929640</wp:posOffset>
+                </wp:positionV>
+                <wp:extent cx="563880" cy="320040"/>
+                <wp:effectExtent l="0" t="0" r="26670" b="22860"/>
+                <wp:wrapSquare wrapText="bothSides"/>
+                <wp:docPr id="52" name="Zone de texte 2"/>
+                <wp:cNvGraphicFramePr>
+                  <a:graphicFrameLocks xmlns:a="http://schemas.openxmlformats.org/drawingml/2006/main"/>
+                </wp:cNvGraphicFramePr>
+                <a:graphic xmlns:a="http://schemas.openxmlformats.org/drawingml/2006/main">
+                  <a:graphicData uri="http://schemas.microsoft.com/office/word/2010/wordprocessingShape">
+                    <wps:wsp>
+                      <wps:cNvSpPr txBox="1">
+                        <a:spLocks noChangeArrowheads="1"/>
+                      </wps:cNvSpPr>
+                      <wps:spPr bwMode="auto">
+                        <a:xfrm>
+                          <a:off x="0" y="0"/>
+                          <a:ext cx="563880" cy="320040"/>
+                        </a:xfrm>
+                        <a:prstGeom prst="rect">
+                          <a:avLst/>
+                        </a:prstGeom>
+                        <a:solidFill>
+                          <a:srgbClr val="FFFFFF"/>
+                        </a:solidFill>
+                        <a:ln w="9525">
+                          <a:solidFill>
+                            <a:srgbClr val="4472C4"/>
+                          </a:solidFill>
+                          <a:miter lim="800000"/>
+                          <a:headEnd/>
+                          <a:tailEnd/>
+                        </a:ln>
+                      </wps:spPr>
+                      <wps:txbx>
+                        <w:txbxContent>
+                          <w:p>
+                            <w:pPr>
+                              <w:rPr>
+                                <w:color w:val="0638A8"/>
+                                <w:lang w:val="fr-FR"/>
+                              </w:rPr>
+                            </w:pPr>
+                            <w:r>
+                              <w:rPr>
+                                <w:color w:val="0638A8"/>
+                                <w:sz w:val="18"/>
+                                <w:szCs w:val="18"/>
+                                <w:lang w:val="fr-FR"/>
+                              </w:rPr>
+                              <w:t>Loader_</w:t>
+                            </w:r>
+                          </w:p>
+                        </w:txbxContent>
+                      </wps:txbx>
+                      <wps:bodyPr rot="0" vert="horz" wrap="square" lIns="91440" tIns="45720" rIns="91440" bIns="45720" anchor="t" anchorCtr="0">
+                        <a:noAutofit/>
+                      </wps:bodyPr>
+                    </wps:wsp>
+                  </a:graphicData>
+                </a:graphic>
+                <wp14:sizeRelH relativeFrom="margin">
+                  <wp14:pctWidth>0</wp14:pctWidth>
+                </wp14:sizeRelH>
+                <wp14:sizeRelV relativeFrom="margin">
+                  <wp14:pctHeight>0</wp14:pctHeight>
+                </wp14:sizeRelV>
+              </wp:anchor>
+            </w:drawing>
+          </mc:Choice>
+          <mc:Fallback>
+            <w:pict>
+              <v:shapetype w14:anchorId="3FE4D837" id="_x0000_t202" coordsize="21600,21600" o:spt="202" path="m,l,21600r21600,l21600,xe">
+                <v:stroke joinstyle="miter"/>
+                <v:path gradientshapeok="t" o:connecttype="rect"/>
+              </v:shapetype>
+              <v:shape id="Zone de texte 2" o:spid="_x0000_s1026" type="#_x0000_t202" style="position:absolute;left:0;text-align:left;margin-left:335.95pt;margin-top:73.2pt;width:44.4pt;height:25.2pt;z-index:251734016;visibility:visible;mso-wrap-style:square;mso-width-percent:0;mso-height-percent:0;mso-wrap-distance-left:9pt;mso-wrap-distance-top:3.6pt;mso-wrap-distance-right:9pt;mso-wrap-distance-bottom:3.6pt;mso-position-horizontal:absolute;mso-position-horizontal-relative:margin;mso-position-vertical:absolute;mso-position-vertical-relative:text;mso-width-percent:0;mso-height-percent:0;mso-width-relative:margin;mso-height-relative:margin;v-text-anchor:top" o:gfxdata="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" strokecolor="#4472c4">
+                <v:textbox>
+                  <w:txbxContent>
+                    <w:p>
+                      <w:pPr>
+                        <w:rPr>
+                          <w:color w:val="0638A8"/>
+                          <w:lang w:val="fr-FR"/>
+                        </w:rPr>
+                      </w:pPr>
+                      <w:r>
+                        <w:rPr>
+                          <w:color w:val="0638A8"/>
+                          <w:sz w:val="18"/>
+                          <w:szCs w:val="18"/>
+                          <w:lang w:val="fr-FR"/>
+                        </w:rPr>
+                        <w:t>Loader_</w:t>
+                      </w:r>
+                    </w:p>
+                  </w:txbxContent>
+                </v:textbox>
+                <w10:wrap type="square" anchorx="margin"/>
+              </v:shape>
+            </w:pict>
+          </mc:Fallback>
+        </mc:AlternateContent>
+      </w:r>
+      <w:r>
+        <w:rPr>
+          <w:noProof/>
+        </w:rPr>
+        <mc:AlternateContent>
+          <mc:Choice Requires="wps">
+            <w:drawing>
+              <wp:anchor distT="45720" distB="45720" distL="114300" distR="114300" simplePos="0" relativeHeight="251731968" behindDoc="0" locked="0" layoutInCell="1" allowOverlap="1" wp14:anchorId="1A24D6D1" wp14:editId="28A35AD0">
+                <wp:simplePos x="0" y="0"/>
+                <wp:positionH relativeFrom="column">
+                  <wp:posOffset>4015105</wp:posOffset>
+                </wp:positionH>
+                <wp:positionV relativeFrom="paragraph">
+                  <wp:posOffset>152400</wp:posOffset>
+                </wp:positionV>
+                <wp:extent cx="998220" cy="259080"/>
+                <wp:effectExtent l="0" t="0" r="11430" b="26670"/>
+                <wp:wrapSquare wrapText="bothSides"/>
+                <wp:docPr id="51" name="Zone de texte 2"/>
+                <wp:cNvGraphicFramePr>
+                  <a:graphicFrameLocks xmlns:a="http://schemas.openxmlformats.org/drawingml/2006/main"/>
+                </wp:cNvGraphicFramePr>
+                <a:graphic xmlns:a="http://schemas.openxmlformats.org/drawingml/2006/main">
+                  <a:graphicData uri="http://schemas.microsoft.com/office/word/2010/wordprocessingShape">
+                    <wps:wsp>
+                      <wps:cNvSpPr txBox="1">
+                        <a:spLocks noChangeArrowheads="1"/>
+                      </wps:cNvSpPr>
+                      <wps:spPr bwMode="auto">
+                        <a:xfrm>
+                          <a:off x="0" y="0"/>
+                          <a:ext cx="998220" cy="259080"/>
+                        </a:xfrm>
+                        <a:prstGeom prst="rect">
+                          <a:avLst/>
+                        </a:prstGeom>
+                        <a:solidFill>
+                          <a:srgbClr val="FFFFFF"/>
+                        </a:solidFill>
+                        <a:ln w="9525">
+                          <a:solidFill>
+                            <a:srgbClr val="4472C4"/>
+                          </a:solidFill>
+                          <a:miter lim="800000"/>
+                          <a:headEnd/>
+                          <a:tailEnd/>
+                        </a:ln>
+                      </wps:spPr>
+                      <wps:txbx>
+                        <w:txbxContent>
+                          <w:p>
+                            <w:pPr>
+                              <w:rPr>
+                                <w:color w:val="000000" w:themeColor="text1"/>
+                                <w:sz w:val="20"/>
+                                <w:szCs w:val="20"/>
+                                <w:lang w:val="fr-FR"/>
+                              </w:rPr>
+                            </w:pPr>
+                            <w:proofErr w:type="spellStart"/>
+                            <w:r>
+                              <w:rPr>
+                                <w:color w:val="000000" w:themeColor="text1"/>
+                                <w:sz w:val="16"/>
+                                <w:szCs w:val="16"/>
+                                <w:lang w:val="fr-FR"/>
+                              </w:rPr>
+                              <w:t>Loader</w:t>
+                            </w:r>
+                            <w:r>
+                              <w:rPr>
+                                <w:color w:val="000000" w:themeColor="text1"/>
+                                <w:sz w:val="16"/>
+                                <w:szCs w:val="16"/>
+                                <w:lang w:val="fr-FR"/>
+                              </w:rPr>
+                              <w:t>_spinner</w:t>
+                            </w:r>
+                            <w:proofErr w:type="spellEnd"/>
+                          </w:p>
+                        </w:txbxContent>
+                      </wps:txbx>
+                      <wps:bodyPr rot="0" vert="horz" wrap="square" lIns="91440" tIns="45720" rIns="91440" bIns="45720" anchor="t" anchorCtr="0">
+                        <a:noAutofit/>
+                      </wps:bodyPr>
+                    </wps:wsp>
+                  </a:graphicData>
+                </a:graphic>
+                <wp14:sizeRelH relativeFrom="margin">
+                  <wp14:pctWidth>0</wp14:pctWidth>
+                </wp14:sizeRelH>
+                <wp14:sizeRelV relativeFrom="margin">
+                  <wp14:pctHeight>0</wp14:pctHeight>
+                </wp14:sizeRelV>
+              </wp:anchor>
+            </w:drawing>
+          </mc:Choice>
+          <mc:Fallback>
+            <w:pict>
+              <v:shape w14:anchorId="1A24D6D1" id="_x0000_s1027" type="#_x0000_t202" style="position:absolute;left:0;text-align:left;margin-left:316.15pt;margin-top:12pt;width:78.6pt;height:20.4pt;z-index:251731968;visibility:visible;mso-wrap-style:square;mso-width-percent:0;mso-height-percent:0;mso-wrap-distance-left:9pt;mso-wrap-distance-top:3.6pt;mso-wrap-distance-right:9pt;mso-wrap-distance-bottom:3.6pt;mso-position-horizontal:absolute;mso-position-horizontal-relative:text;mso-position-vertical:absolute;mso-position-vertical-relative:text;mso-width-percent:0;mso-height-percent:0;mso-width-relative:margin;mso-height-relative:margin;v-text-anchor:top" o:gfxdata="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" strokecolor="#4472c4">
+                <v:textbox>
+                  <w:txbxContent>
+                    <w:p>
+                      <w:pPr>
+                        <w:rPr>
+                          <w:color w:val="000000" w:themeColor="text1"/>
+                          <w:sz w:val="20"/>
+                          <w:szCs w:val="20"/>
+                          <w:lang w:val="fr-FR"/>
+                        </w:rPr>
+                      </w:pPr>
+                      <w:proofErr w:type="spellStart"/>
+                      <w:r>
+                        <w:rPr>
+                          <w:color w:val="000000" w:themeColor="text1"/>
+                          <w:sz w:val="16"/>
+                          <w:szCs w:val="16"/>
+                          <w:lang w:val="fr-FR"/>
+                        </w:rPr>
+                        <w:t>Loader</w:t>
+                      </w:r>
+                      <w:r>
+                        <w:rPr>
+                          <w:color w:val="000000" w:themeColor="text1"/>
+                          <w:sz w:val="16"/>
+                          <w:szCs w:val="16"/>
+                          <w:lang w:val="fr-FR"/>
+                        </w:rPr>
+                        <w:t>_spinner</w:t>
+                      </w:r>
+                      <w:proofErr w:type="spellEnd"/>
+                    </w:p>
+                  </w:txbxContent>
+                </v:textbox>
+                <w10:wrap type="square"/>
+              </v:shape>
+            </w:pict>
+          </mc:Fallback>
+        </mc:AlternateContent>
+      </w:r>
+      <w:r>
+        <w:rPr>
+          <w:noProof/>
+        </w:rPr>
+        <mc:AlternateContent>
+          <mc:Choice Requires="wps">
+            <w:drawing>
+              <wp:anchor distT="0" distB="0" distL="114300" distR="114300" simplePos="0" relativeHeight="251729920" behindDoc="0" locked="0" layoutInCell="1" allowOverlap="1" wp14:anchorId="195797D9" wp14:editId="7F34A99C">
+                <wp:simplePos x="0" y="0"/>
+                <wp:positionH relativeFrom="margin">
+                  <wp:posOffset>2798445</wp:posOffset>
+                </wp:positionH>
+                <wp:positionV relativeFrom="paragraph">
+                  <wp:posOffset>791210</wp:posOffset>
+                </wp:positionV>
+                <wp:extent cx="289560" cy="266700"/>
+                <wp:effectExtent l="0" t="0" r="15240" b="19050"/>
+                <wp:wrapNone/>
+                <wp:docPr id="50" name="Block Arc 50"/>
+                <wp:cNvGraphicFramePr/>
+                <a:graphic xmlns:a="http://schemas.openxmlformats.org/drawingml/2006/main">
+                  <a:graphicData uri="http://schemas.microsoft.com/office/word/2010/wordprocessingShape">
+                    <wps:wsp>
+                      <wps:cNvSpPr/>
+                      <wps:spPr>
+                        <a:xfrm rot="9092006">
+                          <a:off x="0" y="0"/>
+                          <a:ext cx="289560" cy="266700"/>
+                        </a:xfrm>
+                        <a:prstGeom prst="blockArc">
+                          <a:avLst/>
+                        </a:prstGeom>
+                        <a:solidFill>
+                          <a:schemeClr val="tx1">
+                            <a:lumMod val="50000"/>
+                            <a:lumOff val="50000"/>
+                          </a:schemeClr>
+                        </a:solidFill>
+                        <a:ln w="12700" cap="flat" cmpd="sng" algn="ctr">
+                          <a:solidFill>
+                            <a:schemeClr val="tx1">
+                              <a:lumMod val="50000"/>
+                              <a:lumOff val="50000"/>
+                            </a:schemeClr>
+                          </a:solidFill>
+                          <a:prstDash val="solid"/>
+                          <a:miter lim="800000"/>
+                        </a:ln>
+                        <a:effectLst/>
+                      </wps:spPr>
+                      <wps:bodyPr rot="0" spcFirstLastPara="0" vertOverflow="overflow" horzOverflow="overflow" vert="horz" wrap="square" lIns="91440" tIns="45720" rIns="91440" bIns="45720" numCol="1" spcCol="0" rtlCol="0" fromWordArt="0" anchor="ctr" anchorCtr="0" forceAA="0" compatLnSpc="1">
+                        <a:prstTxWarp prst="textNoShape">
+                          <a:avLst/>
+                        </a:prstTxWarp>
+                        <a:noAutofit/>
+                      </wps:bodyPr>
+                    </wps:wsp>
+                  </a:graphicData>
+                </a:graphic>
+                <wp14:sizeRelH relativeFrom="margin">
+                  <wp14:pctWidth>0</wp14:pctWidth>
+                </wp14:sizeRelH>
+                <wp14:sizeRelV relativeFrom="margin">
+                  <wp14:pctHeight>0</wp14:pctHeight>
+                </wp14:sizeRelV>
+              </wp:anchor>
+            </w:drawing>
+          </mc:Choice>
+          <mc:Fallback>
+            <w:pict>
+              <v:shape w14:anchorId="7986B1FB" id="Block Arc 50" o:spid="_x0000_s1026" style="position:absolute;margin-left:220.35pt;margin-top:62.3pt;width:22.8pt;height:21pt;rotation:9930895fd;z-index:251729920;visibility:visible;mso-wrap-style:square;mso-width-percent:0;mso-height-percent:0;mso-wrap-distance-left:9pt;mso-wrap-distance-top:0;mso-wrap-distance-right:9pt;mso-wrap-distance-bottom:0;mso-position-horizontal:absolute;mso-position-horizontal-relative:margin;mso-position-vertical:absolute;mso-position-vertical-relative:text;mso-width-percent:0;mso-height-percent:0;mso-width-relative:margin;mso-height-relative:margin;v-text-anchor:middle" coordsize="289560,266700" o:gfxdata="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" path="m,133350c,59703,64820,,144780,v79960,,144780,59703,144780,133350l222885,133350v,-36824,-34969,-66675,-78105,-66675c101644,66675,66675,96526,66675,133350l,133350xe" fillcolor="gray [1629]" strokecolor="gray [1629]" strokeweight="1pt">
+                <v:stroke joinstyle="miter"/>
+                <v:path arrowok="t" o:connecttype="custom" o:connectlocs="0,133350;144780,0;289560,133350;222885,133350;144780,66675;66675,133350;0,133350" o:connectangles="0,0,0,0,0,0,0"/>
+                <w10:wrap anchorx="margin"/>
+              </v:shape>
+            </w:pict>
+          </mc:Fallback>
+        </mc:AlternateContent>
+      </w:r>
+      <w:r>
+        <w:rPr>
+          <w:noProof/>
+        </w:rPr>
+        <mc:AlternateContent>
+          <mc:Choice Requires="wps">
+            <w:drawing>
+              <wp:anchor distT="0" distB="0" distL="114300" distR="114300" simplePos="0" relativeHeight="251727872" behindDoc="0" locked="0" layoutInCell="1" allowOverlap="1" wp14:anchorId="6A4CCF00" wp14:editId="621EA163">
+                <wp:simplePos x="0" y="0"/>
+                <wp:positionH relativeFrom="margin">
+                  <wp:align>center</wp:align>
+                </wp:positionH>
+                <wp:positionV relativeFrom="paragraph">
+                  <wp:posOffset>616585</wp:posOffset>
+                </wp:positionV>
+                <wp:extent cx="289560" cy="266700"/>
+                <wp:effectExtent l="19050" t="19050" r="15240" b="0"/>
+                <wp:wrapNone/>
+                <wp:docPr id="30" name="Block Arc 30"/>
+                <wp:cNvGraphicFramePr/>
+                <a:graphic xmlns:a="http://schemas.openxmlformats.org/drawingml/2006/main">
+                  <a:graphicData uri="http://schemas.microsoft.com/office/word/2010/wordprocessingShape">
+                    <wps:wsp>
+                      <wps:cNvSpPr/>
+                      <wps:spPr>
+                        <a:xfrm rot="20025700">
+                          <a:off x="0" y="0"/>
+                          <a:ext cx="289560" cy="266700"/>
+                        </a:xfrm>
+                        <a:prstGeom prst="blockArc">
+                          <a:avLst/>
+                        </a:prstGeom>
+                        <a:solidFill>
+                          <a:schemeClr val="tx1">
+                            <a:lumMod val="50000"/>
+                            <a:lumOff val="50000"/>
+                          </a:schemeClr>
+                        </a:solidFill>
+                        <a:ln>
+                          <a:solidFill>
+                            <a:schemeClr val="tx1">
+                              <a:lumMod val="50000"/>
+                              <a:lumOff val="50000"/>
+                            </a:schemeClr>
+                          </a:solidFill>
+                        </a:ln>
+                      </wps:spPr>
+                      <wps:style>
+                        <a:lnRef idx="2">
+                          <a:schemeClr val="accent1">
+                            <a:shade val="50000"/>
+                          </a:schemeClr>
+                        </a:lnRef>
+                        <a:fillRef idx="1">
+                          <a:schemeClr val="accent1"/>
+                        </a:fillRef>
+                        <a:effectRef idx="0">
+                          <a:schemeClr val="accent1"/>
+                        </a:effectRef>
+                        <a:fontRef idx="minor">
+                          <a:schemeClr val="lt1"/>
+                        </a:fontRef>
+                      </wps:style>
+                      <wps:bodyPr rot="0" spcFirstLastPara="0" vertOverflow="overflow" horzOverflow="overflow" vert="horz" wrap="square" lIns="91440" tIns="45720" rIns="91440" bIns="45720" numCol="1" spcCol="0" rtlCol="0" fromWordArt="0" anchor="ctr" anchorCtr="0" forceAA="0" compatLnSpc="1">
+                        <a:prstTxWarp prst="textNoShape">
+                          <a:avLst/>
+                        </a:prstTxWarp>
+                        <a:noAutofit/>
+                      </wps:bodyPr>
+                    </wps:wsp>
+                  </a:graphicData>
+                </a:graphic>
+                <wp14:sizeRelH relativeFrom="margin">
+                  <wp14:pctWidth>0</wp14:pctWidth>
+                </wp14:sizeRelH>
+              </wp:anchor>
+            </w:drawing>
+          </mc:Choice>
+          <mc:Fallback>
+            <w:pict>
+              <v:shape w14:anchorId="4FE8A812" id="Block Arc 30" o:spid="_x0000_s1026" style="position:absolute;margin-left:0;margin-top:48.55pt;width:22.8pt;height:21pt;rotation:-1719555fd;z-index:251727872;visibility:visible;mso-wrap-style:square;mso-width-percent:0;mso-wrap-distance-left:9pt;mso-wrap-distance-top:0;mso-wrap-distance-right:9pt;mso-wrap-distance-bottom:0;mso-position-horizontal:center;mso-position-horizontal-relative:margin;mso-position-vertical:absolute;mso-position-vertical-relative:text;mso-width-percent:0;mso-width-relative:margin;v-text-anchor:middle" coordsize="289560,266700" o:gfxdata="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" path="m,133350c,59703,64820,,144780,v79960,,144780,59703,144780,133350l222885,133350v,-36824,-34969,-66675,-78105,-66675c101644,66675,66675,96526,66675,133350l,133350xe" fillcolor="gray [1629]" strokecolor="gray [1629]" strokeweight="1pt">
+                <v:stroke joinstyle="miter"/>
+                <v:path arrowok="t" o:connecttype="custom" o:connectlocs="0,133350;144780,0;289560,133350;222885,133350;144780,66675;66675,133350;0,133350" o:connectangles="0,0,0,0,0,0,0"/>
+                <w10:wrap anchorx="margin"/>
+              </v:shape>
+            </w:pict>
+          </mc:Fallback>
+        </mc:AlternateContent>
+      </w:r>
+      <w:r>
+        <w:rPr>
+          <w:noProof/>
+        </w:rPr>
+        <mc:AlternateContent>
+          <mc:Choice Requires="wps">
+            <w:drawing>
+              <wp:anchor distT="0" distB="0" distL="114300" distR="114300" simplePos="0" relativeHeight="251726848" behindDoc="0" locked="0" layoutInCell="1" allowOverlap="1" wp14:anchorId="220EA65D" wp14:editId="77C5273D">
+                <wp:simplePos x="0" y="0"/>
+                <wp:positionH relativeFrom="column">
+                  <wp:posOffset>1942465</wp:posOffset>
+                </wp:positionH>
+                <wp:positionV relativeFrom="paragraph">
+                  <wp:posOffset>75565</wp:posOffset>
+                </wp:positionV>
+                <wp:extent cx="1767840" cy="1798320"/>
+                <wp:effectExtent l="0" t="0" r="22860" b="11430"/>
+                <wp:wrapNone/>
+                <wp:docPr id="22" name="Rectangle 22"/>
+                <wp:cNvGraphicFramePr/>
+                <a:graphic xmlns:a="http://schemas.openxmlformats.org/drawingml/2006/main">
+                  <a:graphicData uri="http://schemas.microsoft.com/office/word/2010/wordprocessingShape">
+                    <wps:wsp>
+                      <wps:cNvSpPr/>
+                      <wps:spPr>
+                        <a:xfrm>
+                          <a:off x="0" y="0"/>
+                          <a:ext cx="1767840" cy="1798320"/>
+                        </a:xfrm>
+                        <a:prstGeom prst="rect">
+                          <a:avLst/>
+                        </a:prstGeom>
+                        <a:noFill/>
+                        <a:ln>
+                          <a:solidFill>
+                            <a:schemeClr val="tx1"/>
+                          </a:solidFill>
+                        </a:ln>
+                      </wps:spPr>
+                      <wps:style>
+                        <a:lnRef idx="2">
+                          <a:schemeClr val="accent1">
+                            <a:shade val="50000"/>
+                          </a:schemeClr>
+                        </a:lnRef>
+                        <a:fillRef idx="1">
+                          <a:schemeClr val="accent1"/>
+                        </a:fillRef>
+                        <a:effectRef idx="0">
+                          <a:schemeClr val="accent1"/>
+                        </a:effectRef>
+                        <a:fontRef idx="minor">
+                          <a:schemeClr val="lt1"/>
+                        </a:fontRef>
+                      </wps:style>
+                      <wps:bodyPr rot="0" spcFirstLastPara="0" vertOverflow="overflow" horzOverflow="overflow" vert="horz" wrap="square" lIns="91440" tIns="45720" rIns="91440" bIns="45720" numCol="1" spcCol="0" rtlCol="0" fromWordArt="0" anchor="ctr" anchorCtr="0" forceAA="0" compatLnSpc="1">
+                        <a:prstTxWarp prst="textNoShape">
+                          <a:avLst/>
+                        </a:prstTxWarp>
+                        <a:noAutofit/>
+                      </wps:bodyPr>
+                    </wps:wsp>
+                  </a:graphicData>
+                </a:graphic>
+              </wp:anchor>
+            </w:drawing>
+          </mc:Choice>
+          <mc:Fallback>
+            <w:pict>
+              <v:rect w14:anchorId="623012B9" id="Rectangle 22" o:spid="_x0000_s1026" style="position:absolute;margin-left:152.95pt;margin-top:5.95pt;width:139.2pt;height:141.6pt;z-index:251726848;visibility:visible;mso-wrap-style:square;mso-wrap-distance-left:9pt;mso-wrap-distance-top:0;mso-wrap-distance-right:9pt;mso-wrap-distance-bottom:0;mso-position-horizontal:absolute;mso-position-horizontal-relative:text;mso-position-vertical:absolute;mso-position-vertical-relative:text;v-text-anchor:middle" o:gfxdata="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" filled="f" strokecolor="black [3213]" strokeweight="1pt"/>
+            </w:pict>
+          </mc:Fallback>
+        </mc:AlternateContent>
+      </w:r>
+    </w:p>
+    <w:p>
+      <w:pPr>
+        <w:ind w:left="2832" w:firstLine="708"/>
+      </w:pPr>
+      <w:r>
+        <w:rPr>
+          <w:noProof/>
+        </w:rPr>
+        <w:lastRenderedPageBreak/>
         <mc:AlternateContent>
           <mc:Choice Requires="wps">
             <w:drawing>
@@ -103,11 +711,7 @@
           </mc:Choice>
           <mc:Fallback>
             <w:pict>
-              <v:shapetype w14:anchorId="62BD4BB6" id="_x0000_t202" coordsize="21600,21600" o:spt="202" path="m,l,21600r21600,l21600,xe">
-                <v:stroke joinstyle="miter"/>
-                <v:path gradientshapeok="t" o:connecttype="rect"/>
-              </v:shapetype>
-              <v:shape id="Zone de texte 2" o:spid="_x0000_s1026" type="#_x0000_t202" style="position:absolute;left:0;text-align:left;margin-left:316.95pt;margin-top:652.55pt;width:42.3pt;height:18.1pt;z-index:251720704;visibility:visible;mso-wrap-style:square;mso-width-percent:0;mso-height-percent:0;mso-wrap-distance-left:9pt;mso-wrap-distance-top:3.6pt;mso-wrap-distance-right:9pt;mso-wrap-distance-bottom:3.6pt;mso-position-horizontal:absolute;mso-position-horizontal-relative:text;mso-position-vertical:absolute;mso-position-vertical-relative:text;mso-width-percent:0;mso-height-percent:0;mso-width-relative:margin;mso-height-relative:margin;v-text-anchor:top" o:gfxdata="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" strokecolor="#4472c4 [3204]">
+              <v:shape w14:anchorId="62BD4BB6" id="_x0000_s1028" type="#_x0000_t202" style="position:absolute;left:0;text-align:left;margin-left:316.95pt;margin-top:652.55pt;width:42.3pt;height:18.1pt;z-index:251720704;visibility:visible;mso-wrap-style:square;mso-width-percent:0;mso-height-percent:0;mso-wrap-distance-left:9pt;mso-wrap-distance-top:3.6pt;mso-wrap-distance-right:9pt;mso-wrap-distance-bottom:3.6pt;mso-position-horizontal:absolute;mso-position-horizontal-relative:text;mso-position-vertical:absolute;mso-position-vertical-relative:text;mso-width-percent:0;mso-height-percent:0;mso-width-relative:margin;mso-height-relative:margin;v-text-anchor:top" o:gfxdata="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" strokecolor="#4472c4 [3204]">
                 <v:textbox>
                   <w:txbxContent>
                     <w:p>
@@ -219,7 +823,7 @@
               </wp:anchor>
             </w:drawing>
           </mc:Choice>
-          <mc:Fallback>
+          <mc:Fallback xmlns:oel="http://schemas.microsoft.com/office/2019/extlst">
             <w:pict>
               <v:rect w14:anchorId="69CE5209" id="Rectangle 4" o:spid="_x0000_s1026" style="position:absolute;margin-left:176.9pt;margin-top:260.15pt;width:117.05pt;height:363.55pt;z-index:251661312;visibility:visible;mso-wrap-style:square;mso-width-percent:0;mso-height-percent:0;mso-wrap-distance-left:9pt;mso-wrap-distance-top:0;mso-wrap-distance-right:9pt;mso-wrap-distance-bottom:0;mso-position-horizontal:absolute;mso-position-horizontal-relative:text;mso-position-vertical:absolute;mso-position-vertical-relative:text;mso-width-percent:0;mso-height-percent:0;mso-width-relative:margin;mso-height-relative:margin;v-text-anchor:middle" o:gfxdata="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" filled="f" strokecolor="#ffc000" strokeweight="1pt"/>
             </w:pict>
@@ -282,7 +886,7 @@
                                 <w:color w:val="4472C4" w:themeColor="accent1"/>
                                 <w:sz w:val="16"/>
                                 <w:szCs w:val="16"/>
-                                <w:lang w:val="fr-FR"/>
+                                <w:lang w:val="en-US"/>
                               </w:rPr>
                             </w:pPr>
                             <w:proofErr w:type="spellStart"/>
@@ -291,8 +895,9 @@
                                 <w:color w:val="4472C4" w:themeColor="accent1"/>
                                 <w:sz w:val="16"/>
                                 <w:szCs w:val="16"/>
+                                <w:lang w:val="en-US"/>
                               </w:rPr>
-                              <w:t>Main</w:t>
+                              <w:t>Div</w:t>
                             </w:r>
                             <w:proofErr w:type="spellEnd"/>
                           </w:p>
@@ -315,7 +920,7 @@
           </mc:Choice>
           <mc:Fallback>
             <w:pict>
-              <v:shape w14:anchorId="7EB17918" id="_x0000_s1027" type="#_x0000_t202" style="position:absolute;left:0;text-align:left;margin-left:324.05pt;margin-top:127.35pt;width:38.9pt;height:17.75pt;z-index:251725824;visibility:visible;mso-wrap-style:square;mso-width-percent:0;mso-height-percent:0;mso-wrap-distance-left:9pt;mso-wrap-distance-top:3.6pt;mso-wrap-distance-right:9pt;mso-wrap-distance-bottom:3.6pt;mso-position-horizontal:absolute;mso-position-horizontal-relative:text;mso-position-vertical:absolute;mso-position-vertical-relative:text;mso-width-percent:0;mso-height-percent:0;mso-width-relative:margin;mso-height-relative:margin;v-text-anchor:top" o:gfxdata="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" strokecolor="#4472c4 [3204]">
+              <v:shape w14:anchorId="7EB17918" id="_x0000_s1029" type="#_x0000_t202" style="position:absolute;left:0;text-align:left;margin-left:324.05pt;margin-top:127.35pt;width:38.9pt;height:17.75pt;z-index:251725824;visibility:visible;mso-wrap-style:square;mso-width-percent:0;mso-height-percent:0;mso-wrap-distance-left:9pt;mso-wrap-distance-top:3.6pt;mso-wrap-distance-right:9pt;mso-wrap-distance-bottom:3.6pt;mso-position-horizontal:absolute;mso-position-horizontal-relative:text;mso-position-vertical:absolute;mso-position-vertical-relative:text;mso-width-percent:0;mso-height-percent:0;mso-width-relative:margin;mso-height-relative:margin;v-text-anchor:top" o:gfxdata="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" strokecolor="#4472c4 [3204]">
                 <v:textbox>
                   <w:txbxContent>
                     <w:p>
@@ -324,7 +929,7 @@
                           <w:color w:val="4472C4" w:themeColor="accent1"/>
                           <w:sz w:val="16"/>
                           <w:szCs w:val="16"/>
-                          <w:lang w:val="fr-FR"/>
+                          <w:lang w:val="en-US"/>
                         </w:rPr>
                       </w:pPr>
                       <w:proofErr w:type="spellStart"/>
@@ -333,8 +938,9 @@
                           <w:color w:val="4472C4" w:themeColor="accent1"/>
                           <w:sz w:val="16"/>
                           <w:szCs w:val="16"/>
+                          <w:lang w:val="en-US"/>
                         </w:rPr>
-                        <w:t>Main</w:t>
+                        <w:t>Div</w:t>
                       </w:r>
                       <w:proofErr w:type="spellEnd"/>
                     </w:p>
@@ -432,7 +1038,7 @@
           </mc:Choice>
           <mc:Fallback>
             <w:pict>
-              <v:shape w14:anchorId="70D74E69" id="_x0000_s1028" type="#_x0000_t202" style="position:absolute;left:0;text-align:left;margin-left:239.15pt;margin-top:358.35pt;width:7.75pt;height:8.4pt;z-index:251723776;visibility:visible;mso-wrap-style:square;mso-width-percent:0;mso-height-percent:0;mso-wrap-distance-left:9pt;mso-wrap-distance-top:3.6pt;mso-wrap-distance-right:9pt;mso-wrap-distance-bottom:3.6pt;mso-position-horizontal:absolute;mso-position-horizontal-relative:text;mso-position-vertical:absolute;mso-position-vertical-relative:text;mso-width-percent:0;mso-height-percent:0;mso-width-relative:margin;mso-height-relative:margin;v-text-anchor:top" o:gfxdata="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" stroked="f" strokeweight="0">
+              <v:shape w14:anchorId="70D74E69" id="_x0000_s1030" type="#_x0000_t202" style="position:absolute;left:0;text-align:left;margin-left:239.15pt;margin-top:358.35pt;width:7.75pt;height:8.4pt;z-index:251723776;visibility:visible;mso-wrap-style:square;mso-width-percent:0;mso-height-percent:0;mso-wrap-distance-left:9pt;mso-wrap-distance-top:3.6pt;mso-wrap-distance-right:9pt;mso-wrap-distance-bottom:3.6pt;mso-position-horizontal:absolute;mso-position-horizontal-relative:text;mso-position-vertical:absolute;mso-position-vertical-relative:text;mso-width-percent:0;mso-height-percent:0;mso-width-relative:margin;mso-height-relative:margin;v-text-anchor:top" o:gfxdata="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" stroked="f" strokeweight="0">
                 <v:textbox inset="0,0,0,0">
                   <w:txbxContent>
                     <w:p>
@@ -550,7 +1156,7 @@
           </mc:Choice>
           <mc:Fallback>
             <w:pict>
-              <v:shape w14:anchorId="22E20F41" id="_x0000_s1029" type="#_x0000_t202" style="position:absolute;left:0;text-align:left;margin-left:317pt;margin-top:88.15pt;width:42.35pt;height:17.75pt;z-index:251672576;visibility:visible;mso-wrap-style:square;mso-width-percent:0;mso-height-percent:0;mso-wrap-distance-left:9pt;mso-wrap-distance-top:3.6pt;mso-wrap-distance-right:9pt;mso-wrap-distance-bottom:3.6pt;mso-position-horizontal:absolute;mso-position-horizontal-relative:text;mso-position-vertical:absolute;mso-position-vertical-relative:text;mso-width-percent:0;mso-height-percent:0;mso-width-relative:margin;mso-height-relative:margin;v-text-anchor:top" o:gfxdata="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" strokecolor="#ee4fff">
+              <v:shape w14:anchorId="22E20F41" id="_x0000_s1031" type="#_x0000_t202" style="position:absolute;left:0;text-align:left;margin-left:317pt;margin-top:88.15pt;width:42.35pt;height:17.75pt;z-index:251672576;visibility:visible;mso-wrap-style:square;mso-width-percent:0;mso-height-percent:0;mso-wrap-distance-left:9pt;mso-wrap-distance-top:3.6pt;mso-wrap-distance-right:9pt;mso-wrap-distance-bottom:3.6pt;mso-position-horizontal:absolute;mso-position-horizontal-relative:text;mso-position-vertical:absolute;mso-position-vertical-relative:text;mso-width-percent:0;mso-height-percent:0;mso-width-relative:margin;mso-height-relative:margin;v-text-anchor:top" o:gfxdata="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" strokecolor="#ee4fff">
                 <v:textbox>
                   <w:txbxContent>
                     <w:p>
@@ -677,7 +1283,7 @@
           </mc:Choice>
           <mc:Fallback>
             <w:pict>
-              <v:shape w14:anchorId="6A410006" id="_x0000_s1030" type="#_x0000_t202" style="position:absolute;left:0;text-align:left;margin-left:316.85pt;margin-top:65.75pt;width:47.2pt;height:17.2pt;z-index:251678720;visibility:visible;mso-wrap-style:square;mso-width-percent:0;mso-height-percent:0;mso-wrap-distance-left:9pt;mso-wrap-distance-top:3.6pt;mso-wrap-distance-right:9pt;mso-wrap-distance-bottom:3.6pt;mso-position-horizontal:absolute;mso-position-horizontal-relative:text;mso-position-vertical:absolute;mso-position-vertical-relative:text;mso-width-percent:0;mso-height-percent:0;mso-width-relative:margin;mso-height-relative:margin;v-text-anchor:top" o:gfxdata="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" strokecolor="#00b050">
+              <v:shape w14:anchorId="6A410006" id="_x0000_s1032" type="#_x0000_t202" style="position:absolute;left:0;text-align:left;margin-left:316.85pt;margin-top:65.75pt;width:47.2pt;height:17.2pt;z-index:251678720;visibility:visible;mso-wrap-style:square;mso-width-percent:0;mso-height-percent:0;mso-wrap-distance-left:9pt;mso-wrap-distance-top:3.6pt;mso-wrap-distance-right:9pt;mso-wrap-distance-bottom:3.6pt;mso-position-horizontal:absolute;mso-position-horizontal-relative:text;mso-position-vertical:absolute;mso-position-vertical-relative:text;mso-width-percent:0;mso-height-percent:0;mso-width-relative:margin;mso-height-relative:margin;v-text-anchor:top" o:gfxdata="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" strokecolor="#00b050">
                 <v:textbox>
                   <w:txbxContent>
                     <w:p>
@@ -784,8 +1390,18 @@
                                 <w:sz w:val="16"/>
                                 <w:szCs w:val="16"/>
                               </w:rPr>
-                              <w:t>Icone mape</w:t>
+                              <w:t xml:space="preserve">Icone </w:t>
                             </w:r>
+                            <w:proofErr w:type="spellStart"/>
+                            <w:r>
+                              <w:rPr>
+                                <w:color w:val="A6A6A6" w:themeColor="background1" w:themeShade="A6"/>
+                                <w:sz w:val="16"/>
+                                <w:szCs w:val="16"/>
+                              </w:rPr>
+                              <w:t>map</w:t>
+                            </w:r>
+                            <w:proofErr w:type="spellEnd"/>
                           </w:p>
                           <w:p/>
                         </w:txbxContent>
@@ -807,7 +1423,7 @@
           </mc:Choice>
           <mc:Fallback>
             <w:pict>
-              <v:shape w14:anchorId="031CCEA5" id="_x0000_s1031" type="#_x0000_t202" style="position:absolute;left:0;text-align:left;margin-left:319.3pt;margin-top:43.9pt;width:53.5pt;height:17.05pt;z-index:251675648;visibility:visible;mso-wrap-style:square;mso-width-percent:0;mso-height-percent:0;mso-wrap-distance-left:9pt;mso-wrap-distance-top:3.6pt;mso-wrap-distance-right:9pt;mso-wrap-distance-bottom:3.6pt;mso-position-horizontal:absolute;mso-position-horizontal-relative:text;mso-position-vertical:absolute;mso-position-vertical-relative:text;mso-width-percent:0;mso-height-percent:0;mso-width-relative:margin;mso-height-relative:margin;v-text-anchor:top" o:gfxdata="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" strokecolor="#dbdbdb [1302]">
+              <v:shape w14:anchorId="031CCEA5" id="_x0000_s1033" type="#_x0000_t202" style="position:absolute;left:0;text-align:left;margin-left:319.3pt;margin-top:43.9pt;width:53.5pt;height:17.05pt;z-index:251675648;visibility:visible;mso-wrap-style:square;mso-width-percent:0;mso-height-percent:0;mso-wrap-distance-left:9pt;mso-wrap-distance-top:3.6pt;mso-wrap-distance-right:9pt;mso-wrap-distance-bottom:3.6pt;mso-position-horizontal:absolute;mso-position-horizontal-relative:text;mso-position-vertical:absolute;mso-position-vertical-relative:text;mso-width-percent:0;mso-height-percent:0;mso-width-relative:margin;mso-height-relative:margin;v-text-anchor:top" o:gfxdata="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" strokecolor="#dbdbdb [1302]">
                 <v:textbox>
                   <w:txbxContent>
                     <w:p>
@@ -825,8 +1441,18 @@
                           <w:sz w:val="16"/>
                           <w:szCs w:val="16"/>
                         </w:rPr>
-                        <w:t>Icone mape</w:t>
+                        <w:t xml:space="preserve">Icone </w:t>
                       </w:r>
+                      <w:proofErr w:type="spellStart"/>
+                      <w:r>
+                        <w:rPr>
+                          <w:color w:val="A6A6A6" w:themeColor="background1" w:themeShade="A6"/>
+                          <w:sz w:val="16"/>
+                          <w:szCs w:val="16"/>
+                        </w:rPr>
+                        <w:t>map</w:t>
+                      </w:r>
+                      <w:proofErr w:type="spellEnd"/>
                     </w:p>
                     <w:p/>
                   </w:txbxContent>
@@ -934,7 +1560,7 @@
           </mc:Choice>
           <mc:Fallback>
             <w:pict>
-              <v:shape w14:anchorId="4B8B939D" id="_x0000_s1032" type="#_x0000_t202" style="position:absolute;left:0;text-align:left;margin-left:321.3pt;margin-top:21.9pt;width:47.2pt;height:17.4pt;z-index:251692032;visibility:visible;mso-wrap-style:square;mso-width-percent:0;mso-height-percent:0;mso-wrap-distance-left:9pt;mso-wrap-distance-top:3.6pt;mso-wrap-distance-right:9pt;mso-wrap-distance-bottom:3.6pt;mso-position-horizontal:absolute;mso-position-horizontal-relative:text;mso-position-vertical:absolute;mso-position-vertical-relative:text;mso-width-percent:0;mso-height-percent:0;mso-width-relative:margin;mso-height-relative:margin;v-text-anchor:top" o:gfxdata="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" strokecolor="#00b050">
+              <v:shape w14:anchorId="4B8B939D" id="_x0000_s1034" type="#_x0000_t202" style="position:absolute;left:0;text-align:left;margin-left:321.3pt;margin-top:21.9pt;width:47.2pt;height:17.4pt;z-index:251692032;visibility:visible;mso-wrap-style:square;mso-width-percent:0;mso-height-percent:0;mso-wrap-distance-left:9pt;mso-wrap-distance-top:3.6pt;mso-wrap-distance-right:9pt;mso-wrap-distance-bottom:3.6pt;mso-position-horizontal:absolute;mso-position-horizontal-relative:text;mso-position-vertical:absolute;mso-position-vertical-relative:text;mso-width-percent:0;mso-height-percent:0;mso-width-relative:margin;mso-height-relative:margin;v-text-anchor:top" o:gfxdata="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" strokecolor="#00b050">
                 <v:textbox>
                   <w:txbxContent>
                     <w:p>
@@ -962,15 +1588,7 @@
                           <w:sz w:val="16"/>
                           <w:szCs w:val="16"/>
                         </w:rPr>
-                        <w:t xml:space="preserve"> H</w:t>
-                      </w:r>
-                      <w:r>
-                        <w:rPr>
-                          <w:color w:val="00B050"/>
-                          <w:sz w:val="16"/>
-                          <w:szCs w:val="16"/>
-                        </w:rPr>
-                        <w:t>1</w:t>
+                        <w:t xml:space="preserve"> H1</w:t>
                       </w:r>
                     </w:p>
                   </w:txbxContent>
@@ -1078,7 +1696,7 @@
           </mc:Choice>
           <mc:Fallback>
             <w:pict>
-              <v:shape w14:anchorId="20F19DB3" id="_x0000_s1033" type="#_x0000_t202" style="position:absolute;left:0;text-align:left;margin-left:319.4pt;margin-top:0;width:42.35pt;height:16.65pt;z-index:251664384;visibility:visible;mso-wrap-style:square;mso-width-percent:0;mso-height-percent:0;mso-wrap-distance-left:9pt;mso-wrap-distance-top:3.6pt;mso-wrap-distance-right:9pt;mso-wrap-distance-bottom:3.6pt;mso-position-horizontal:absolute;mso-position-horizontal-relative:text;mso-position-vertical:absolute;mso-position-vertical-relative:text;mso-width-percent:0;mso-height-percent:0;mso-width-relative:margin;mso-height-relative:margin;v-text-anchor:top" o:gfxdata="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" strokecolor="#4472c4 [3204]">
+              <v:shape w14:anchorId="20F19DB3" id="_x0000_s1035" type="#_x0000_t202" style="position:absolute;left:0;text-align:left;margin-left:319.4pt;margin-top:0;width:42.35pt;height:16.65pt;z-index:251664384;visibility:visible;mso-wrap-style:square;mso-width-percent:0;mso-height-percent:0;mso-wrap-distance-left:9pt;mso-wrap-distance-top:3.6pt;mso-wrap-distance-right:9pt;mso-wrap-distance-bottom:3.6pt;mso-position-horizontal:absolute;mso-position-horizontal-relative:text;mso-position-vertical:absolute;mso-position-vertical-relative:text;mso-width-percent:0;mso-height-percent:0;mso-width-relative:margin;mso-height-relative:margin;v-text-anchor:top" o:gfxdata="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" strokecolor="#4472c4 [3204]">
                 <v:textbox>
                   <w:txbxContent>
                     <w:p>
@@ -1185,7 +1803,7 @@
               </wp:anchor>
             </w:drawing>
           </mc:Choice>
-          <mc:Fallback>
+          <mc:Fallback xmlns:oel="http://schemas.microsoft.com/office/2019/extlst">
             <w:pict>
               <v:rect w14:anchorId="685DDF84" id="Rectangle 2" o:spid="_x0000_s1026" style="position:absolute;margin-left:173.2pt;margin-top:-.1pt;width:134.35pt;height:125.3pt;z-index:251659264;visibility:visible;mso-wrap-style:square;mso-width-percent:0;mso-height-percent:0;mso-wrap-distance-left:9pt;mso-wrap-distance-top:0;mso-wrap-distance-right:9pt;mso-wrap-distance-bottom:0;mso-position-horizontal:absolute;mso-position-horizontal-relative:text;mso-position-vertical:absolute;mso-position-vertical-relative:text;mso-width-percent:0;mso-height-percent:0;mso-width-relative:margin;mso-height-relative:margin;v-text-anchor:middle" o:gfxdata="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" filled="f" strokecolor="#1f3763 [1604]" strokeweight="1pt"/>
             </w:pict>
@@ -1278,7 +1896,7 @@
           </mc:Choice>
           <mc:Fallback>
             <w:pict>
-              <v:shape w14:anchorId="53A79B69" id="_x0000_s1034" type="#_x0000_t202" style="position:absolute;left:0;text-align:left;margin-left:239.25pt;margin-top:349.85pt;width:7.75pt;height:8.4pt;z-index:251717632;visibility:visible;mso-wrap-style:square;mso-width-percent:0;mso-height-percent:0;mso-wrap-distance-left:9pt;mso-wrap-distance-top:3.6pt;mso-wrap-distance-right:9pt;mso-wrap-distance-bottom:3.6pt;mso-position-horizontal:absolute;mso-position-horizontal-relative:text;mso-position-vertical:absolute;mso-position-vertical-relative:text;mso-width-percent:0;mso-height-percent:0;mso-width-relative:margin;mso-height-relative:margin;v-text-anchor:top" o:gfxdata="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" stroked="f" strokeweight="0">
+              <v:shape w14:anchorId="53A79B69" id="_x0000_s1036" type="#_x0000_t202" style="position:absolute;left:0;text-align:left;margin-left:239.25pt;margin-top:349.85pt;width:7.75pt;height:8.4pt;z-index:251717632;visibility:visible;mso-wrap-style:square;mso-width-percent:0;mso-height-percent:0;mso-wrap-distance-left:9pt;mso-wrap-distance-top:3.6pt;mso-wrap-distance-right:9pt;mso-wrap-distance-bottom:3.6pt;mso-position-horizontal:absolute;mso-position-horizontal-relative:text;mso-position-vertical:absolute;mso-position-vertical-relative:text;mso-width-percent:0;mso-height-percent:0;mso-width-relative:margin;mso-height-relative:margin;v-text-anchor:top" o:gfxdata="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" stroked="f" strokeweight="0">
                 <v:textbox inset="0,0,0,0">
                   <w:txbxContent>
                     <w:p>
@@ -1398,7 +2016,7 @@
           </mc:Choice>
           <mc:Fallback>
             <w:pict>
-              <v:shape w14:anchorId="6241EABB" id="_x0000_s1035" type="#_x0000_t202" style="position:absolute;left:0;text-align:left;margin-left:339.75pt;margin-top:369.25pt;width:35pt;height:17.4pt;z-index:251713536;visibility:visible;mso-wrap-style:square;mso-width-percent:0;mso-height-percent:0;mso-wrap-distance-left:9pt;mso-wrap-distance-top:3.6pt;mso-wrap-distance-right:9pt;mso-wrap-distance-bottom:3.6pt;mso-position-horizontal:absolute;mso-position-horizontal-relative:text;mso-position-vertical:absolute;mso-position-vertical-relative:text;mso-width-percent:0;mso-height-percent:0;mso-width-relative:margin;mso-height-relative:margin;v-text-anchor:top" o:gfxdata="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" strokecolor="#a8d08d [1945]">
+              <v:shape w14:anchorId="6241EABB" id="_x0000_s1037" type="#_x0000_t202" style="position:absolute;left:0;text-align:left;margin-left:339.75pt;margin-top:369.25pt;width:35pt;height:17.4pt;z-index:251713536;visibility:visible;mso-wrap-style:square;mso-width-percent:0;mso-height-percent:0;mso-wrap-distance-left:9pt;mso-wrap-distance-top:3.6pt;mso-wrap-distance-right:9pt;mso-wrap-distance-bottom:3.6pt;mso-position-horizontal:absolute;mso-position-horizontal-relative:text;mso-position-vertical:absolute;mso-position-vertical-relative:text;mso-width-percent:0;mso-height-percent:0;mso-width-relative:margin;mso-height-relative:margin;v-text-anchor:top" o:gfxdata="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" strokecolor="#a8d08d [1945]">
                 <v:textbox>
                   <w:txbxContent>
                     <w:p>
@@ -1504,7 +2122,7 @@
               </wp:anchor>
             </w:drawing>
           </mc:Choice>
-          <mc:Fallback>
+          <mc:Fallback xmlns:oel="http://schemas.microsoft.com/office/2019/extlst">
             <w:pict>
               <v:rect w14:anchorId="5E727C01" id="Rectangle 5" o:spid="_x0000_s1026" style="position:absolute;margin-left:170.7pt;margin-top:638.85pt;width:133.7pt;height:61.35pt;z-index:251662336;visibility:visible;mso-wrap-style:square;mso-width-percent:0;mso-height-percent:0;mso-wrap-distance-left:9pt;mso-wrap-distance-top:0;mso-wrap-distance-right:9pt;mso-wrap-distance-bottom:0;mso-position-horizontal:absolute;mso-position-horizontal-relative:text;mso-position-vertical:absolute;mso-position-vertical-relative:text;mso-width-percent:0;mso-height-percent:0;mso-width-relative:margin;mso-height-relative:margin;v-text-anchor:middle" o:gfxdata="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" filled="f" strokecolor="#a8d08d [1945]" strokeweight="1pt"/>
             </w:pict>
@@ -1588,7 +2206,7 @@
           </mc:Choice>
           <mc:Fallback>
             <w:pict>
-              <v:shape w14:anchorId="273B2E32" id="Zone de texte 8" o:spid="_x0000_s1036" type="#_x0000_t202" style="position:absolute;left:0;text-align:left;margin-left:316.25pt;margin-top:630.6pt;width:50.25pt;height:20.1pt;z-index:251669504;visibility:visible;mso-wrap-style:square;mso-wrap-distance-left:9pt;mso-wrap-distance-top:0;mso-wrap-distance-right:9pt;mso-wrap-distance-bottom:0;mso-position-horizontal:absolute;mso-position-horizontal-relative:text;mso-position-vertical:absolute;mso-position-vertical-relative:text;v-text-anchor:top" o:gfxdata="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" fillcolor="white [3201]" strokecolor="#a8d08d [1945]" strokeweight=".5pt">
+              <v:shape w14:anchorId="273B2E32" id="Zone de texte 8" o:spid="_x0000_s1038" type="#_x0000_t202" style="position:absolute;left:0;text-align:left;margin-left:316.25pt;margin-top:630.6pt;width:50.25pt;height:20.1pt;z-index:251669504;visibility:visible;mso-wrap-style:square;mso-wrap-distance-left:9pt;mso-wrap-distance-top:0;mso-wrap-distance-right:9pt;mso-wrap-distance-bottom:0;mso-position-horizontal:absolute;mso-position-horizontal-relative:text;mso-position-vertical:absolute;mso-position-vertical-relative:text;v-text-anchor:top" o:gfxdata="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" fillcolor="white [3201]" strokecolor="#a8d08d [1945]" strokeweight=".5pt">
                 <v:textbox>
                   <w:txbxContent>
                     <w:p>
@@ -1710,7 +2328,7 @@
           </mc:Choice>
           <mc:Fallback>
             <w:pict>
-              <v:shape w14:anchorId="3BB883CE" id="_x0000_s1037" type="#_x0000_t202" style="position:absolute;left:0;text-align:left;margin-left:310.3pt;margin-top:152.6pt;width:117.75pt;height:17.75pt;z-index:251666432;visibility:visible;mso-wrap-style:square;mso-width-percent:0;mso-height-percent:0;mso-wrap-distance-left:9pt;mso-wrap-distance-top:3.6pt;mso-wrap-distance-right:9pt;mso-wrap-distance-bottom:3.6pt;mso-position-horizontal:absolute;mso-position-horizontal-relative:text;mso-position-vertical:absolute;mso-position-vertical-relative:text;mso-width-percent:0;mso-height-percent:0;mso-width-relative:margin;mso-height-relative:margin;v-text-anchor:top" o:gfxdata="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" strokecolor="#ffc000">
+              <v:shape w14:anchorId="3BB883CE" id="_x0000_s1039" type="#_x0000_t202" style="position:absolute;left:0;text-align:left;margin-left:310.3pt;margin-top:152.6pt;width:117.75pt;height:17.75pt;z-index:251666432;visibility:visible;mso-wrap-style:square;mso-width-percent:0;mso-height-percent:0;mso-wrap-distance-left:9pt;mso-wrap-distance-top:3.6pt;mso-wrap-distance-right:9pt;mso-wrap-distance-bottom:3.6pt;mso-position-horizontal:absolute;mso-position-horizontal-relative:text;mso-position-vertical:absolute;mso-position-vertical-relative:text;mso-width-percent:0;mso-height-percent:0;mso-width-relative:margin;mso-height-relative:margin;v-text-anchor:top" o:gfxdata="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" strokecolor="#ffc000">
                 <v:textbox>
                   <w:txbxContent>
                     <w:p>
@@ -1854,7 +2472,7 @@
           </mc:Choice>
           <mc:Fallback>
             <w:pict>
-              <v:shape w14:anchorId="335F0127" id="_x0000_s1038" type="#_x0000_t202" style="position:absolute;left:0;text-align:left;margin-left:312.25pt;margin-top:173.4pt;width:47.2pt;height:17.4pt;z-index:251697152;visibility:visible;mso-wrap-style:square;mso-width-percent:0;mso-height-percent:0;mso-wrap-distance-left:9pt;mso-wrap-distance-top:3.6pt;mso-wrap-distance-right:9pt;mso-wrap-distance-bottom:3.6pt;mso-position-horizontal:absolute;mso-position-horizontal-relative:text;mso-position-vertical:absolute;mso-position-vertical-relative:text;mso-width-percent:0;mso-height-percent:0;mso-width-relative:margin;mso-height-relative:margin;v-text-anchor:top" o:gfxdata="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" strokecolor="#00b050">
+              <v:shape w14:anchorId="335F0127" id="_x0000_s1040" type="#_x0000_t202" style="position:absolute;left:0;text-align:left;margin-left:312.25pt;margin-top:173.4pt;width:47.2pt;height:17.4pt;z-index:251697152;visibility:visible;mso-wrap-style:square;mso-width-percent:0;mso-height-percent:0;mso-wrap-distance-left:9pt;mso-wrap-distance-top:3.6pt;mso-wrap-distance-right:9pt;mso-wrap-distance-bottom:3.6pt;mso-position-horizontal:absolute;mso-position-horizontal-relative:text;mso-position-vertical:absolute;mso-position-vertical-relative:text;mso-width-percent:0;mso-height-percent:0;mso-width-relative:margin;mso-height-relative:margin;v-text-anchor:top" o:gfxdata="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" strokecolor="#00b050">
                 <v:textbox>
                   <w:txbxContent>
                     <w:p>
@@ -1963,6 +2581,7 @@
                                 <w:lang w:val="fr-FR"/>
                               </w:rPr>
                             </w:pPr>
+                            <w:proofErr w:type="spellStart"/>
                             <w:r>
                               <w:rPr>
                                 <w:color w:val="FFC000"/>
@@ -1971,6 +2590,7 @@
                               </w:rPr>
                               <w:t>Bouton</w:t>
                             </w:r>
+                            <w:proofErr w:type="spellEnd"/>
                           </w:p>
                         </w:txbxContent>
                       </wps:txbx>
@@ -1991,7 +2611,7 @@
           </mc:Choice>
           <mc:Fallback>
             <w:pict>
-              <v:shape w14:anchorId="1A1E6BAA" id="_x0000_s1039" type="#_x0000_t202" style="position:absolute;left:0;text-align:left;margin-left:313.15pt;margin-top:197.5pt;width:40pt;height:17.75pt;z-index:251687936;visibility:visible;mso-wrap-style:square;mso-width-percent:0;mso-height-percent:0;mso-wrap-distance-left:9pt;mso-wrap-distance-top:3.6pt;mso-wrap-distance-right:9pt;mso-wrap-distance-bottom:3.6pt;mso-position-horizontal:absolute;mso-position-horizontal-relative:text;mso-position-vertical:absolute;mso-position-vertical-relative:text;mso-width-percent:0;mso-height-percent:0;mso-width-relative:margin;mso-height-relative:margin;v-text-anchor:top" o:gfxdata="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" strokecolor="#ffe599 [1303]">
+              <v:shape w14:anchorId="1A1E6BAA" id="_x0000_s1041" type="#_x0000_t202" style="position:absolute;left:0;text-align:left;margin-left:313.15pt;margin-top:197.5pt;width:40pt;height:17.75pt;z-index:251687936;visibility:visible;mso-wrap-style:square;mso-width-percent:0;mso-height-percent:0;mso-wrap-distance-left:9pt;mso-wrap-distance-top:3.6pt;mso-wrap-distance-right:9pt;mso-wrap-distance-bottom:3.6pt;mso-position-horizontal:absolute;mso-position-horizontal-relative:text;mso-position-vertical:absolute;mso-position-vertical-relative:text;mso-width-percent:0;mso-height-percent:0;mso-width-relative:margin;mso-height-relative:margin;v-text-anchor:top" o:gfxdata="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" strokecolor="#ffe599 [1303]">
                 <v:textbox>
                   <w:txbxContent>
                     <w:p>
@@ -2003,6 +2623,7 @@
                           <w:lang w:val="fr-FR"/>
                         </w:rPr>
                       </w:pPr>
+                      <w:proofErr w:type="spellStart"/>
                       <w:r>
                         <w:rPr>
                           <w:color w:val="FFC000"/>
@@ -2011,6 +2632,7 @@
                         </w:rPr>
                         <w:t>Bouton</w:t>
                       </w:r>
+                      <w:proofErr w:type="spellEnd"/>
                     </w:p>
                   </w:txbxContent>
                 </v:textbox>
@@ -2110,7 +2732,7 @@
           </mc:Choice>
           <mc:Fallback>
             <w:pict>
-              <v:shape w14:anchorId="6C9E1886" id="_x0000_s1040" type="#_x0000_t202" style="position:absolute;left:0;text-align:left;margin-left:312.5pt;margin-top:260.1pt;width:100.35pt;height:19.95pt;rotation:180;flip:x y;z-index:251668480;visibility:visible;mso-wrap-style:square;mso-width-percent:0;mso-height-percent:0;mso-wrap-distance-left:9pt;mso-wrap-distance-top:3.6pt;mso-wrap-distance-right:9pt;mso-wrap-distance-bottom:3.6pt;mso-position-horizontal:absolute;mso-position-horizontal-relative:text;mso-position-vertical:absolute;mso-position-vertical-relative:text;mso-width-percent:0;mso-height-percent:0;mso-width-relative:margin;mso-height-relative:margin;v-text-anchor:top" o:gfxdata="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" strokecolor="#ffc000">
+              <v:shape w14:anchorId="6C9E1886" id="_x0000_s1042" type="#_x0000_t202" style="position:absolute;left:0;text-align:left;margin-left:312.5pt;margin-top:260.1pt;width:100.35pt;height:19.95pt;rotation:180;flip:x y;z-index:251668480;visibility:visible;mso-wrap-style:square;mso-width-percent:0;mso-height-percent:0;mso-wrap-distance-left:9pt;mso-wrap-distance-top:3.6pt;mso-wrap-distance-right:9pt;mso-wrap-distance-bottom:3.6pt;mso-position-horizontal:absolute;mso-position-horizontal-relative:text;mso-position-vertical:absolute;mso-position-vertical-relative:text;mso-width-percent:0;mso-height-percent:0;mso-width-relative:margin;mso-height-relative:margin;v-text-anchor:top" o:gfxdata="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" strokecolor="#ffc000">
                 <v:textbox>
                   <w:txbxContent>
                     <w:p>
@@ -2207,7 +2829,7 @@
               </wp:anchor>
             </w:drawing>
           </mc:Choice>
-          <mc:Fallback>
+          <mc:Fallback xmlns:oel="http://schemas.microsoft.com/office/2019/extlst">
             <w:pict>
               <v:rect w14:anchorId="74D69A71" id="Rectangle 43" o:spid="_x0000_s1026" style="position:absolute;margin-left:170.7pt;margin-top:130.5pt;width:135.6pt;height:499.95pt;z-index:251721728;visibility:visible;mso-wrap-style:square;mso-height-percent:0;mso-wrap-distance-left:9pt;mso-wrap-distance-top:0;mso-wrap-distance-right:9pt;mso-wrap-distance-bottom:0;mso-position-horizontal:absolute;mso-position-horizontal-relative:text;mso-position-vertical:absolute;mso-position-vertical-relative:text;mso-height-percent:0;mso-height-relative:margin;v-text-anchor:middle" o:gfxdata="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" filled="f" strokecolor="#1f3763 [1604]" strokeweight="1pt"/>
             </w:pict>
@@ -2312,7 +2934,7 @@
           </mc:Choice>
           <mc:Fallback>
             <w:pict>
-              <v:shape w14:anchorId="542926AC" id="_x0000_s1041" type="#_x0000_t202" style="position:absolute;left:0;text-align:left;margin-left:308.65pt;margin-top:678.85pt;width:24.55pt;height:15.95pt;rotation:180;flip:y;z-index:251682816;visibility:visible;mso-wrap-style:square;mso-width-percent:0;mso-height-percent:0;mso-wrap-distance-left:9pt;mso-wrap-distance-top:3.6pt;mso-wrap-distance-right:9pt;mso-wrap-distance-bottom:3.6pt;mso-position-horizontal:absolute;mso-position-horizontal-relative:text;mso-position-vertical:absolute;mso-position-vertical-relative:text;mso-width-percent:0;mso-height-percent:0;mso-width-relative:margin;mso-height-relative:margin;v-text-anchor:top" o:gfxdata="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" strokecolor="#7030a0">
+              <v:shape w14:anchorId="542926AC" id="_x0000_s1043" type="#_x0000_t202" style="position:absolute;left:0;text-align:left;margin-left:308.65pt;margin-top:678.85pt;width:24.55pt;height:15.95pt;rotation:180;flip:y;z-index:251682816;visibility:visible;mso-wrap-style:square;mso-width-percent:0;mso-height-percent:0;mso-wrap-distance-left:9pt;mso-wrap-distance-top:3.6pt;mso-wrap-distance-right:9pt;mso-wrap-distance-bottom:3.6pt;mso-position-horizontal:absolute;mso-position-horizontal-relative:text;mso-position-vertical:absolute;mso-position-vertical-relative:text;mso-width-percent:0;mso-height-percent:0;mso-width-relative:margin;mso-height-relative:margin;v-text-anchor:top" o:gfxdata="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" strokecolor="#7030a0">
                 <v:textbox>
                   <w:txbxContent>
                     <w:p>
@@ -2440,7 +3062,7 @@
           </mc:Choice>
           <mc:Fallback>
             <w:pict>
-              <v:shape w14:anchorId="58A61773" id="_x0000_s1042" type="#_x0000_t202" style="position:absolute;left:0;text-align:left;margin-left:339.75pt;margin-top:675.35pt;width:23.5pt;height:19.7pt;z-index:251684864;visibility:visible;mso-wrap-style:square;mso-width-percent:0;mso-height-percent:0;mso-wrap-distance-left:9pt;mso-wrap-distance-top:3.6pt;mso-wrap-distance-right:9pt;mso-wrap-distance-bottom:3.6pt;mso-position-horizontal:absolute;mso-position-horizontal-relative:text;mso-position-vertical:absolute;mso-position-vertical-relative:text;mso-width-percent:0;mso-height-percent:0;mso-width-relative:margin;mso-height-relative:margin;v-text-anchor:top" o:gfxdata="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" strokecolor="red">
+              <v:shape w14:anchorId="58A61773" id="_x0000_s1044" type="#_x0000_t202" style="position:absolute;left:0;text-align:left;margin-left:339.75pt;margin-top:675.35pt;width:23.5pt;height:19.7pt;z-index:251684864;visibility:visible;mso-wrap-style:square;mso-width-percent:0;mso-height-percent:0;mso-wrap-distance-left:9pt;mso-wrap-distance-top:3.6pt;mso-wrap-distance-right:9pt;mso-wrap-distance-bottom:3.6pt;mso-position-horizontal:absolute;mso-position-horizontal-relative:text;mso-position-vertical:absolute;mso-position-vertical-relative:text;mso-width-percent:0;mso-height-percent:0;mso-width-relative:margin;mso-height-relative:margin;v-text-anchor:top" o:gfxdata="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" strokecolor="red">
                 <v:textbox>
                   <w:txbxContent>
                     <w:p>
@@ -2532,7 +3154,7 @@
               </wp:anchor>
             </w:drawing>
           </mc:Choice>
-          <mc:Fallback>
+          <mc:Fallback xmlns:oel="http://schemas.microsoft.com/office/2019/extlst">
             <w:pict>
               <v:rect w14:anchorId="539B7D8E" id="Rectangle 41" o:spid="_x0000_s1026" style="position:absolute;margin-left:181.8pt;margin-top:645.2pt;width:79.55pt;height:8.6pt;z-index:251718656;visibility:visible;mso-wrap-style:square;mso-wrap-distance-left:9pt;mso-wrap-distance-top:0;mso-wrap-distance-right:9pt;mso-wrap-distance-bottom:0;mso-position-horizontal:absolute;mso-position-horizontal-relative:text;mso-position-vertical:absolute;mso-position-vertical-relative:text;v-text-anchor:middle" o:gfxdata="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" filled="f" strokecolor="#1f3763 [1604]" strokeweight="1pt"/>
             </w:pict>
@@ -2601,7 +3223,7 @@
               </wp:anchor>
             </w:drawing>
           </mc:Choice>
-          <mc:Fallback>
+          <mc:Fallback xmlns:oel="http://schemas.microsoft.com/office/2019/extlst">
             <w:pict>
               <v:rect w14:anchorId="74245199" id="Rectangle 39" o:spid="_x0000_s1026" style="position:absolute;margin-left:186.65pt;margin-top:359.35pt;width:49.35pt;height:6.65pt;z-index:251715584;visibility:visible;mso-wrap-style:square;mso-wrap-distance-left:9pt;mso-wrap-distance-top:0;mso-wrap-distance-right:9pt;mso-wrap-distance-bottom:0;mso-position-horizontal:absolute;mso-position-horizontal-relative:text;mso-position-vertical:absolute;mso-position-vertical-relative:text;v-text-anchor:middle" o:gfxdata="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" filled="f" strokecolor="#1f3763 [1604]" strokeweight="1pt"/>
             </w:pict>
@@ -2678,7 +3300,7 @@
               </wp:anchor>
             </w:drawing>
           </mc:Choice>
-          <mc:Fallback>
+          <mc:Fallback xmlns:oel="http://schemas.microsoft.com/office/2019/extlst">
             <w:pict>
               <v:rect w14:anchorId="15980422" id="Rectangle 33" o:spid="_x0000_s1026" style="position:absolute;margin-left:183pt;margin-top:348.75pt;width:103.55pt;height:21.2pt;z-index:251707392;visibility:visible;mso-wrap-style:square;mso-wrap-distance-left:9pt;mso-wrap-distance-top:0;mso-wrap-distance-right:9pt;mso-wrap-distance-bottom:0;mso-position-horizontal:absolute;mso-position-horizontal-relative:text;mso-position-vertical:absolute;mso-position-vertical-relative:text;v-text-anchor:middle" o:gfxdata="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" filled="f" strokecolor="#f4b083 [1941]" strokeweight="1pt"/>
             </w:pict>
@@ -2747,7 +3369,7 @@
               </wp:anchor>
             </w:drawing>
           </mc:Choice>
-          <mc:Fallback>
+          <mc:Fallback xmlns:oel="http://schemas.microsoft.com/office/2019/extlst">
             <w:pict>
               <v:rect w14:anchorId="2CDC1DE6" id="Rectangle 38" o:spid="_x0000_s1026" style="position:absolute;margin-left:186.6pt;margin-top:351.05pt;width:49.4pt;height:6.8pt;z-index:251714560;visibility:visible;mso-wrap-style:square;mso-wrap-distance-left:9pt;mso-wrap-distance-top:0;mso-wrap-distance-right:9pt;mso-wrap-distance-bottom:0;mso-position-horizontal:absolute;mso-position-horizontal-relative:text;mso-position-vertical:absolute;mso-position-vertical-relative:text;v-text-anchor:middle" o:gfxdata="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" filled="f" strokecolor="#1f3763 [1604]" strokeweight="1pt"/>
             </w:pict>
@@ -2830,7 +3452,7 @@
               </wp:anchor>
             </w:drawing>
           </mc:Choice>
-          <mc:Fallback>
+          <mc:Fallback xmlns:oel="http://schemas.microsoft.com/office/2019/extlst">
             <w:pict>
               <v:rect w14:anchorId="5E0D32E0" id="Rectangle 36" o:spid="_x0000_s1026" style="position:absolute;margin-left:268.3pt;margin-top:351.1pt;width:13.1pt;height:11.65pt;z-index:251711488;visibility:visible;mso-wrap-style:square;mso-width-percent:0;mso-height-percent:0;mso-wrap-distance-left:9pt;mso-wrap-distance-top:0;mso-wrap-distance-right:9pt;mso-wrap-distance-bottom:0;mso-position-horizontal:absolute;mso-position-horizontal-relative:text;mso-position-vertical:absolute;mso-position-vertical-relative:text;mso-width-percent:0;mso-height-percent:0;mso-width-relative:margin;mso-height-relative:margin;v-text-anchor:middle" o:gfxdata="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" filled="f" strokecolor="#c5e0b3 [1305]" strokeweight="1pt"/>
             </w:pict>
@@ -2924,7 +3546,7 @@
           </mc:Choice>
           <mc:Fallback>
             <w:pict>
-              <v:shape w14:anchorId="1D7B39F4" id="Zone de texte 35" o:spid="_x0000_s1043" type="#_x0000_t202" style="position:absolute;left:0;text-align:left;margin-left:312.65pt;margin-top:351.1pt;width:28.75pt;height:16.9pt;z-index:251710464;visibility:visible;mso-wrap-style:square;mso-width-percent:0;mso-height-percent:0;mso-wrap-distance-left:9pt;mso-wrap-distance-top:0;mso-wrap-distance-right:9pt;mso-wrap-distance-bottom:0;mso-position-horizontal:absolute;mso-position-horizontal-relative:text;mso-position-vertical:absolute;mso-position-vertical-relative:text;mso-width-percent:0;mso-height-percent:0;mso-width-relative:margin;mso-height-relative:margin;v-text-anchor:top" o:gfxdata="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" fillcolor="white [3201]" strokecolor="#f7caac [1301]" strokeweight=".5pt">
+              <v:shape w14:anchorId="1D7B39F4" id="Zone de texte 35" o:spid="_x0000_s1045" type="#_x0000_t202" style="position:absolute;left:0;text-align:left;margin-left:312.65pt;margin-top:351.1pt;width:28.75pt;height:16.9pt;z-index:251710464;visibility:visible;mso-wrap-style:square;mso-width-percent:0;mso-height-percent:0;mso-wrap-distance-left:9pt;mso-wrap-distance-top:0;mso-wrap-distance-right:9pt;mso-wrap-distance-bottom:0;mso-position-horizontal:absolute;mso-position-horizontal-relative:text;mso-position-vertical:absolute;mso-position-vertical-relative:text;mso-width-percent:0;mso-height-percent:0;mso-width-relative:margin;mso-height-relative:margin;v-text-anchor:top" o:gfxdata="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" fillcolor="white [3201]" strokecolor="#f7caac [1301]" strokeweight=".5pt">
                 <v:textbox>
                   <w:txbxContent>
                     <w:p>
@@ -3037,7 +3659,7 @@
           </mc:Choice>
           <mc:Fallback>
             <w:pict>
-              <v:shape w14:anchorId="694613D6" id="_x0000_s1044" type="#_x0000_t202" style="position:absolute;left:0;text-align:left;margin-left:314.45pt;margin-top:328.1pt;width:47.4pt;height:20.6pt;z-index:251709440;visibility:visible;mso-wrap-style:square;mso-width-percent:0;mso-height-percent:0;mso-wrap-distance-left:9pt;mso-wrap-distance-top:3.6pt;mso-wrap-distance-right:9pt;mso-wrap-distance-bottom:3.6pt;mso-position-horizontal:absolute;mso-position-horizontal-relative:text;mso-position-vertical:absolute;mso-position-vertical-relative:text;mso-width-percent:0;mso-height-percent:0;mso-width-relative:margin;mso-height-relative:margin;v-text-anchor:top" o:gfxdata="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" strokecolor="#1d08b6">
+              <v:shape w14:anchorId="694613D6" id="_x0000_s1046" type="#_x0000_t202" style="position:absolute;left:0;text-align:left;margin-left:314.45pt;margin-top:328.1pt;width:47.4pt;height:20.6pt;z-index:251709440;visibility:visible;mso-wrap-style:square;mso-width-percent:0;mso-height-percent:0;mso-wrap-distance-left:9pt;mso-wrap-distance-top:3.6pt;mso-wrap-distance-right:9pt;mso-wrap-distance-bottom:3.6pt;mso-position-horizontal:absolute;mso-position-horizontal-relative:text;mso-position-vertical:absolute;mso-position-vertical-relative:text;mso-width-percent:0;mso-height-percent:0;mso-width-relative:margin;mso-height-relative:margin;v-text-anchor:top" o:gfxdata="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" strokecolor="#1d08b6">
                 <v:textbox>
                   <w:txbxContent>
                     <w:p>
@@ -3130,7 +3752,7 @@
               </wp:anchor>
             </w:drawing>
           </mc:Choice>
-          <mc:Fallback>
+          <mc:Fallback xmlns:oel="http://schemas.microsoft.com/office/2019/extlst">
             <w:pict>
               <v:rect w14:anchorId="2260691D" id="Rectangle 32" o:spid="_x0000_s1026" style="position:absolute;margin-left:183.05pt;margin-top:292.2pt;width:104.5pt;height:55.3pt;z-index:251706368;visibility:visible;mso-wrap-style:square;mso-wrap-distance-left:9pt;mso-wrap-distance-top:0;mso-wrap-distance-right:9pt;mso-wrap-distance-bottom:0;mso-position-horizontal:absolute;mso-position-horizontal-relative:text;mso-position-vertical:absolute;mso-position-vertical-relative:text;v-text-anchor:middle" o:gfxdata="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" filled="f" strokecolor="#1d08b6" strokeweight="1pt"/>
             </w:pict>
@@ -3226,7 +3848,7 @@
           </mc:Choice>
           <mc:Fallback>
             <w:pict>
-              <v:shape w14:anchorId="7512E699" id="_x0000_s1045" type="#_x0000_t202" style="position:absolute;left:0;text-align:left;margin-left:316.4pt;margin-top:305.3pt;width:27.25pt;height:18.1pt;z-index:251705344;visibility:visible;mso-wrap-style:square;mso-width-percent:0;mso-height-percent:0;mso-wrap-distance-left:9pt;mso-wrap-distance-top:3.6pt;mso-wrap-distance-right:9pt;mso-wrap-distance-bottom:3.6pt;mso-position-horizontal:absolute;mso-position-horizontal-relative:text;mso-position-vertical:absolute;mso-position-vertical-relative:text;mso-width-percent:0;mso-height-percent:0;mso-width-relative:margin;mso-height-relative:margin;v-text-anchor:top" o:gfxdata="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" strokecolor="#4472c4 [3204]">
+              <v:shape w14:anchorId="7512E699" id="_x0000_s1047" type="#_x0000_t202" style="position:absolute;left:0;text-align:left;margin-left:316.4pt;margin-top:305.3pt;width:27.25pt;height:18.1pt;z-index:251705344;visibility:visible;mso-wrap-style:square;mso-width-percent:0;mso-height-percent:0;mso-wrap-distance-left:9pt;mso-wrap-distance-top:3.6pt;mso-wrap-distance-right:9pt;mso-wrap-distance-bottom:3.6pt;mso-position-horizontal:absolute;mso-position-horizontal-relative:text;mso-position-vertical:absolute;mso-position-vertical-relative:text;mso-width-percent:0;mso-height-percent:0;mso-width-relative:margin;mso-height-relative:margin;v-text-anchor:top" o:gfxdata="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" strokecolor="#4472c4 [3204]">
                 <v:textbox>
                   <w:txbxContent>
                     <w:p>
@@ -3326,7 +3948,7 @@
               </wp:anchor>
             </w:drawing>
           </mc:Choice>
-          <mc:Fallback>
+          <mc:Fallback xmlns:oel="http://schemas.microsoft.com/office/2019/extlst">
             <w:pict>
               <v:rect w14:anchorId="119BC415" id="Rectangle 29" o:spid="_x0000_s1026" style="position:absolute;margin-left:180.35pt;margin-top:289.5pt;width:109.5pt;height:82.6pt;z-index:251702272;visibility:visible;mso-wrap-style:square;mso-width-percent:0;mso-height-percent:0;mso-wrap-distance-left:9pt;mso-wrap-distance-top:0;mso-wrap-distance-right:9pt;mso-wrap-distance-bottom:0;mso-position-horizontal:absolute;mso-position-horizontal-relative:text;mso-position-vertical:absolute;mso-position-vertical-relative:text;mso-width-percent:0;mso-height-percent:0;mso-width-relative:margin;mso-height-relative:margin;v-text-anchor:middle" o:gfxdata="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" filled="f" strokecolor="#1f3763 [1604]" strokeweight="1pt"/>
             </w:pict>
@@ -3391,7 +4013,7 @@
               </wp:anchor>
             </w:drawing>
           </mc:Choice>
-          <mc:Fallback>
+          <mc:Fallback xmlns:oel="http://schemas.microsoft.com/office/2019/extlst">
             <w:pict>
               <v:rect w14:anchorId="0ACF84D8" id="Rectangle 28" o:spid="_x0000_s1026" style="position:absolute;margin-left:178.3pt;margin-top:275.6pt;width:112.45pt;height:10.95pt;z-index:251701248;visibility:visible;mso-wrap-style:square;mso-height-percent:0;mso-wrap-distance-left:9pt;mso-wrap-distance-top:0;mso-wrap-distance-right:9pt;mso-wrap-distance-bottom:0;mso-position-horizontal:absolute;mso-position-horizontal-relative:text;mso-position-vertical:absolute;mso-position-vertical-relative:text;mso-height-percent:0;mso-height-relative:margin;v-text-anchor:middle" o:gfxdata="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" filled="f" strokecolor="#70ad47" strokeweight="1pt"/>
             </w:pict>
@@ -3456,7 +4078,7 @@
               </wp:anchor>
             </w:drawing>
           </mc:Choice>
-          <mc:Fallback>
+          <mc:Fallback xmlns:oel="http://schemas.microsoft.com/office/2019/extlst">
             <w:pict>
               <v:rect w14:anchorId="6663A3D0" id="Rectangle 27" o:spid="_x0000_s1026" style="position:absolute;margin-left:178.9pt;margin-top:137.35pt;width:112.45pt;height:10.95pt;z-index:251699200;visibility:visible;mso-wrap-style:square;mso-height-percent:0;mso-wrap-distance-left:9pt;mso-wrap-distance-top:0;mso-wrap-distance-right:9pt;mso-wrap-distance-bottom:0;mso-position-horizontal:absolute;mso-position-horizontal-relative:text;mso-position-vertical:absolute;mso-position-vertical-relative:text;mso-height-percent:0;mso-height-relative:margin;v-text-anchor:middle" o:gfxdata="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" filled="f" strokecolor="#70ad47" strokeweight="1pt"/>
             </w:pict>
@@ -3536,7 +4158,7 @@
               </wp:anchor>
             </w:drawing>
           </mc:Choice>
-          <mc:Fallback>
+          <mc:Fallback xmlns:oel="http://schemas.microsoft.com/office/2019/extlst">
             <w:pict>
               <v:rect w14:anchorId="6E0BA249" id="Rectangle 3" o:spid="_x0000_s1026" style="position:absolute;margin-left:174.75pt;margin-top:134.7pt;width:119.2pt;height:114.9pt;z-index:251660288;visibility:visible;mso-wrap-style:square;mso-width-percent:0;mso-height-percent:0;mso-wrap-distance-left:9pt;mso-wrap-distance-top:0;mso-wrap-distance-right:9pt;mso-wrap-distance-bottom:0;mso-position-horizontal:absolute;mso-position-horizontal-relative:text;mso-position-vertical:absolute;mso-position-vertical-relative:text;mso-width-percent:0;mso-height-percent:0;mso-width-relative:margin;mso-height-relative:margin;v-text-anchor:middle" o:gfxdata="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" filled="f" strokecolor="#ffc000 [3207]" strokeweight="1pt"/>
             </w:pict>
@@ -3648,7 +4270,7 @@
           </mc:Choice>
           <mc:Fallback>
             <w:pict>
-              <v:shape w14:anchorId="6C701793" id="_x0000_s1046" type="#_x0000_t202" style="position:absolute;left:0;text-align:left;margin-left:307.6pt;margin-top:285.15pt;width:47.2pt;height:16.15pt;z-index:251695104;visibility:visible;mso-wrap-style:square;mso-width-percent:0;mso-height-percent:0;mso-wrap-distance-left:9pt;mso-wrap-distance-top:3.6pt;mso-wrap-distance-right:9pt;mso-wrap-distance-bottom:3.6pt;mso-position-horizontal:absolute;mso-position-horizontal-relative:text;mso-position-vertical:absolute;mso-position-vertical-relative:text;mso-width-percent:0;mso-height-percent:0;mso-width-relative:margin;mso-height-relative:margin;v-text-anchor:top" o:gfxdata="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" strokecolor="#00b050">
+              <v:shape w14:anchorId="6C701793" id="_x0000_s1048" type="#_x0000_t202" style="position:absolute;left:0;text-align:left;margin-left:307.6pt;margin-top:285.15pt;width:47.2pt;height:16.15pt;z-index:251695104;visibility:visible;mso-wrap-style:square;mso-width-percent:0;mso-height-percent:0;mso-wrap-distance-left:9pt;mso-wrap-distance-top:3.6pt;mso-wrap-distance-right:9pt;mso-wrap-distance-bottom:3.6pt;mso-position-horizontal:absolute;mso-position-horizontal-relative:text;mso-position-vertical:absolute;mso-position-vertical-relative:text;mso-width-percent:0;mso-height-percent:0;mso-width-relative:margin;mso-height-relative:margin;v-text-anchor:top" o:gfxdata="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" strokecolor="#00b050">
                 <v:textbox>
                   <w:txbxContent>
                     <w:p>
@@ -3766,7 +4388,7 @@
               </wp:anchor>
             </w:drawing>
           </mc:Choice>
-          <mc:Fallback>
+          <mc:Fallback xmlns:oel="http://schemas.microsoft.com/office/2019/extlst">
             <w:pict>
               <v:rect w14:anchorId="1B7433D5" id="Rectangle 24" o:spid="_x0000_s1026" style="position:absolute;margin-left:180.35pt;margin-top:5.8pt;width:112.45pt;height:10.95pt;z-index:251693056;visibility:visible;mso-wrap-style:square;mso-height-percent:0;mso-wrap-distance-left:9pt;mso-wrap-distance-top:0;mso-wrap-distance-right:9pt;mso-wrap-distance-bottom:0;mso-position-horizontal:absolute;mso-position-horizontal-relative:text;mso-position-vertical:absolute;mso-position-vertical-relative:text;mso-height-percent:0;mso-height-relative:margin;v-text-anchor:middle" o:gfxdata="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" filled="f" strokecolor="#70ad47 [3209]" strokeweight="1pt"/>
             </w:pict>
@@ -3843,7 +4465,7 @@
               </wp:anchor>
             </w:drawing>
           </mc:Choice>
-          <mc:Fallback>
+          <mc:Fallback xmlns:oel="http://schemas.microsoft.com/office/2019/extlst">
             <w:pict>
               <v:rect w14:anchorId="08567705" id="Rectangle 19" o:spid="_x0000_s1026" style="position:absolute;margin-left:180.35pt;margin-top:152.5pt;width:113.65pt;height:32.3pt;z-index:251685888;visibility:visible;mso-wrap-style:square;mso-wrap-distance-left:9pt;mso-wrap-distance-top:0;mso-wrap-distance-right:9pt;mso-wrap-distance-bottom:0;mso-position-horizontal:absolute;mso-position-horizontal-relative:text;mso-position-vertical:absolute;mso-position-vertical-relative:text;v-text-anchor:middle" o:gfxdata="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" filled="f" strokecolor="#ffe599 [1303]" strokeweight="1pt"/>
             </w:pict>
@@ -3918,7 +4540,7 @@
               </wp:anchor>
             </w:drawing>
           </mc:Choice>
-          <mc:Fallback>
+          <mc:Fallback xmlns:oel="http://schemas.microsoft.com/office/2019/extlst">
             <w:pict>
               <v:rect w14:anchorId="2351D47A" id="Rectangle 16" o:spid="_x0000_s1026" style="position:absolute;margin-left:183.95pt;margin-top:658.85pt;width:70.2pt;height:9.9pt;z-index:251680768;visibility:visible;mso-wrap-style:square;mso-wrap-distance-left:9pt;mso-wrap-distance-top:0;mso-wrap-distance-right:9pt;mso-wrap-distance-bottom:0;mso-position-horizontal:absolute;mso-position-horizontal-relative:text;mso-position-vertical:absolute;mso-position-vertical-relative:text;v-text-anchor:middle" o:gfxdata="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" filled="f" strokecolor="red" strokeweight="1pt"/>
             </w:pict>
@@ -3993,7 +4615,7 @@
               </wp:anchor>
             </w:drawing>
           </mc:Choice>
-          <mc:Fallback>
+          <mc:Fallback xmlns:oel="http://schemas.microsoft.com/office/2019/extlst">
             <w:pict>
               <v:rect w14:anchorId="63C1B8DE" id="Rectangle 15" o:spid="_x0000_s1026" style="position:absolute;margin-left:183.05pt;margin-top:656.5pt;width:77.05pt;height:38.6pt;z-index:251679744;visibility:visible;mso-wrap-style:square;mso-wrap-distance-left:9pt;mso-wrap-distance-top:0;mso-wrap-distance-right:9pt;mso-wrap-distance-bottom:0;mso-position-horizontal:absolute;mso-position-horizontal-relative:text;mso-position-vertical:absolute;mso-position-vertical-relative:text;v-text-anchor:middle" o:gfxdata="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" filled="f" strokecolor="#7030a0" strokeweight="1pt"/>
             </w:pict>
@@ -4073,7 +4695,7 @@
               </wp:anchor>
             </w:drawing>
           </mc:Choice>
-          <mc:Fallback>
+          <mc:Fallback xmlns:oel="http://schemas.microsoft.com/office/2019/extlst">
             <w:pict>
               <v:rect w14:anchorId="36A533CB" id="Rectangle 11" o:spid="_x0000_s1026" style="position:absolute;margin-left:178.9pt;margin-top:18.2pt;width:113.85pt;height:17.05pt;z-index:251673600;visibility:visible;mso-wrap-style:square;mso-width-percent:0;mso-wrap-distance-left:9pt;mso-wrap-distance-top:0;mso-wrap-distance-right:9pt;mso-wrap-distance-bottom:0;mso-position-horizontal:absolute;mso-position-horizontal-relative:text;mso-position-vertical:absolute;mso-position-vertical-relative:text;mso-width-percent:0;mso-width-relative:margin;v-text-anchor:middle" o:gfxdata="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" filled="f" strokecolor="#dbdbdb [1302]" strokeweight="1pt"/>
             </w:pict>
@@ -4144,7 +4766,7 @@
           </mc:Choice>
           <mc:Fallback>
             <w:pict>
-              <v:shape w14:anchorId="0A55F3F6" id="Zone de texte 13" o:spid="_x0000_s1047" type="#_x0000_t202" style="position:absolute;left:0;text-align:left;margin-left:178.35pt;margin-top:44.8pt;width:114.4pt;height:39.5pt;z-index:251676672;visibility:visible;mso-wrap-style:square;mso-wrap-distance-left:9pt;mso-wrap-distance-top:0;mso-wrap-distance-right:9pt;mso-wrap-distance-bottom:0;mso-position-horizontal:absolute;mso-position-horizontal-relative:text;mso-position-vertical:absolute;mso-position-vertical-relative:text;v-text-anchor:top" o:gfxdata="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" filled="f" strokecolor="#00b050" strokeweight=".5pt">
+              <v:shape w14:anchorId="0A55F3F6" id="Zone de texte 13" o:spid="_x0000_s1049" type="#_x0000_t202" style="position:absolute;left:0;text-align:left;margin-left:178.35pt;margin-top:44.8pt;width:114.4pt;height:39.5pt;z-index:251676672;visibility:visible;mso-wrap-style:square;mso-wrap-distance-left:9pt;mso-wrap-distance-top:0;mso-wrap-distance-right:9pt;mso-wrap-distance-bottom:0;mso-position-horizontal:absolute;mso-position-horizontal-relative:text;mso-position-vertical:absolute;mso-position-vertical-relative:text;v-text-anchor:top" o:gfxdata="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" filled="f" strokecolor="#00b050" strokeweight=".5pt">
                 <v:textbox>
                   <w:txbxContent>
                     <w:p>
@@ -4234,7 +4856,7 @@
               </wp:anchor>
             </w:drawing>
           </mc:Choice>
-          <mc:Fallback>
+          <mc:Fallback xmlns:oel="http://schemas.microsoft.com/office/2019/extlst">
             <w:pict>
               <v:rect w14:anchorId="5C61F647" id="Rectangle 9" o:spid="_x0000_s1026" style="position:absolute;margin-left:178.35pt;margin-top:88.25pt;width:114.4pt;height:19.55pt;z-index:251670528;visibility:visible;mso-wrap-style:square;mso-width-percent:0;mso-height-percent:0;mso-wrap-distance-left:9pt;mso-wrap-distance-top:0;mso-wrap-distance-right:9pt;mso-wrap-distance-bottom:0;mso-position-horizontal:absolute;mso-position-horizontal-relative:text;mso-position-vertical:absolute;mso-position-vertical-relative:text;mso-width-percent:0;mso-height-percent:0;mso-width-relative:margin;mso-height-relative:margin;v-text-anchor:middle" o:gfxdata="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" filled="f" strokecolor="#ee4fff" strokeweight="1pt"/>
             </w:pict>
@@ -4406,19 +5028,6 @@
         <w:tab/>
       </w:r>
       <w:r>
-        <w:tab/>
-      </w:r>
-      <w:r>
-        <w:tab/>
-      </w:r>
-      <w:r>
-        <w:tab/>
-      </w:r>
-      <w:r>
-        <w:lastRenderedPageBreak/>
-        <w:tab/>
-      </w:r>
-      <w:r>
         <w:rPr>
           <w:noProof/>
         </w:rPr>
@@ -4534,7 +5143,7 @@
 </file>
 
 <file path=word/endnotes.xml><?xml version="1.0" encoding="utf-8"?>
-<w:endnotes xmlns:wpc="http://schemas.microsoft.com/office/word/2010/wordprocessingCanvas" xmlns:cx="http://schemas.microsoft.com/office/drawing/2014/chartex" xmlns:cx1="http://schemas.microsoft.com/office/drawing/2015/9/8/chartex" xmlns:cx2="http://schemas.microsoft.com/office/drawing/2015/10/21/chartex" xmlns:cx3="http://schemas.microsoft.com/office/drawing/2016/5/9/chartex" xmlns:cx4="http://schemas.microsoft.com/office/drawing/2016/5/10/chartex" xmlns:cx5="http://schemas.microsoft.com/office/drawing/2016/5/11/chartex" xmlns:cx6="http://schemas.microsoft.com/office/drawing/2016/5/12/chartex" xmlns:cx7="http://schemas.microsoft.com/office/drawing/2016/5/13/chartex" xmlns:cx8="http://schemas.microsoft.com/office/drawing/2016/5/14/chartex" xmlns:mc="http://schemas.openxmlformats.org/markup-compatibility/2006" xmlns:aink="http://schemas.microsoft.com/office/drawing/2016/ink" xmlns:am3d="http://schemas.microsoft.com/office/drawing/2017/model3d" xmlns:o="urn:schemas-microsoft-com:office:office" xmlns:oel="http://schemas.microsoft.com/office/2019/extlst" xmlns:r="http://schemas.openxmlformats.org/officeDocument/2006/relationships" xmlns:m="http://schemas.openxmlformats.org/officeDocument/2006/math" xmlns:v="urn:schemas-microsoft-com:vml" xmlns:wp14="http://schemas.microsoft.com/office/word/2010/wordprocessingDrawing" xmlns:wp="http://schemas.openxmlformats.org/drawingml/2006/wordprocessingDrawing" xmlns:w10="urn:schemas-microsoft-com:office:word" xmlns:w="http://schemas.openxmlformats.org/wordprocessingml/2006/main" xmlns:w14="http://schemas.microsoft.com/office/word/2010/wordml" xmlns:w15="http://schemas.microsoft.com/office/word/2012/wordml" xmlns:w16cex="http://schemas.microsoft.com/office/word/2018/wordml/cex" xmlns:w16cid="http://schemas.microsoft.com/office/word/2016/wordml/cid" xmlns:w16="http://schemas.microsoft.com/office/word/2018/wordml" xmlns:w16sdtdh="http://schemas.microsoft.com/office/word/2020/wordml/sdtdatahash" xmlns:w16se="http://schemas.microsoft.com/office/word/2015/wordml/symex" xmlns:wpg="http://schemas.microsoft.com/office/word/2010/wordprocessingGroup" xmlns:wpi="http://schemas.microsoft.com/office/word/2010/wordprocessingInk" xmlns:wne="http://schemas.microsoft.com/office/word/2006/wordml" xmlns:wps="http://schemas.microsoft.com/office/word/2010/wordprocessingShape" mc:Ignorable="w14 w15 w16se w16cid w16 w16cex w16sdtdh wp14">
+<w:endnotes xmlns:wpc="http://schemas.microsoft.com/office/word/2010/wordprocessingCanvas" xmlns:cx="http://schemas.microsoft.com/office/drawing/2014/chartex" xmlns:cx1="http://schemas.microsoft.com/office/drawing/2015/9/8/chartex" xmlns:cx2="http://schemas.microsoft.com/office/drawing/2015/10/21/chartex" xmlns:cx3="http://schemas.microsoft.com/office/drawing/2016/5/9/chartex" xmlns:cx4="http://schemas.microsoft.com/office/drawing/2016/5/10/chartex" xmlns:cx5="http://schemas.microsoft.com/office/drawing/2016/5/11/chartex" xmlns:cx6="http://schemas.microsoft.com/office/drawing/2016/5/12/chartex" xmlns:cx7="http://schemas.microsoft.com/office/drawing/2016/5/13/chartex" xmlns:cx8="http://schemas.microsoft.com/office/drawing/2016/5/14/chartex" xmlns:mc="http://schemas.openxmlformats.org/markup-compatibility/2006" xmlns:aink="http://schemas.microsoft.com/office/drawing/2016/ink" xmlns:am3d="http://schemas.microsoft.com/office/drawing/2017/model3d" xmlns:o="urn:schemas-microsoft-com:office:office" xmlns:r="http://schemas.openxmlformats.org/officeDocument/2006/relationships" xmlns:m="http://schemas.openxmlformats.org/officeDocument/2006/math" xmlns:v="urn:schemas-microsoft-com:vml" xmlns:wp14="http://schemas.microsoft.com/office/word/2010/wordprocessingDrawing" xmlns:wp="http://schemas.openxmlformats.org/drawingml/2006/wordprocessingDrawing" xmlns:w10="urn:schemas-microsoft-com:office:word" xmlns:w="http://schemas.openxmlformats.org/wordprocessingml/2006/main" xmlns:w14="http://schemas.microsoft.com/office/word/2010/wordml" xmlns:w15="http://schemas.microsoft.com/office/word/2012/wordml" xmlns:w16cex="http://schemas.microsoft.com/office/word/2018/wordml/cex" xmlns:w16cid="http://schemas.microsoft.com/office/word/2016/wordml/cid" xmlns:w16="http://schemas.microsoft.com/office/word/2018/wordml" xmlns:w16sdtdh="http://schemas.microsoft.com/office/word/2020/wordml/sdtdatahash" xmlns:w16se="http://schemas.microsoft.com/office/word/2015/wordml/symex" xmlns:wpg="http://schemas.microsoft.com/office/word/2010/wordprocessingGroup" xmlns:wpi="http://schemas.microsoft.com/office/word/2010/wordprocessingInk" xmlns:wne="http://schemas.microsoft.com/office/word/2006/wordml" xmlns:wps="http://schemas.microsoft.com/office/word/2010/wordprocessingShape" mc:Ignorable="w14 w15 w16se w16cid w16 w16cex w16sdtdh wp14">
   <w:endnote w:type="separator" w:id="-1">
     <w:p>
       <w:pPr>
@@ -4559,7 +5168,7 @@
 </file>
 
 <file path=word/footnotes.xml><?xml version="1.0" encoding="utf-8"?>
-<w:footnotes xmlns:wpc="http://schemas.microsoft.com/office/word/2010/wordprocessingCanvas" xmlns:cx="http://schemas.microsoft.com/office/drawing/2014/chartex" xmlns:cx1="http://schemas.microsoft.com/office/drawing/2015/9/8/chartex" xmlns:cx2="http://schemas.microsoft.com/office/drawing/2015/10/21/chartex" xmlns:cx3="http://schemas.microsoft.com/office/drawing/2016/5/9/chartex" xmlns:cx4="http://schemas.microsoft.com/office/drawing/2016/5/10/chartex" xmlns:cx5="http://schemas.microsoft.com/office/drawing/2016/5/11/chartex" xmlns:cx6="http://schemas.microsoft.com/office/drawing/2016/5/12/chartex" xmlns:cx7="http://schemas.microsoft.com/office/drawing/2016/5/13/chartex" xmlns:cx8="http://schemas.microsoft.com/office/drawing/2016/5/14/chartex" xmlns:mc="http://schemas.openxmlformats.org/markup-compatibility/2006" xmlns:aink="http://schemas.microsoft.com/office/drawing/2016/ink" xmlns:am3d="http://schemas.microsoft.com/office/drawing/2017/model3d" xmlns:o="urn:schemas-microsoft-com:office:office" xmlns:oel="http://schemas.microsoft.com/office/2019/extlst" xmlns:r="http://schemas.openxmlformats.org/officeDocument/2006/relationships" xmlns:m="http://schemas.openxmlformats.org/officeDocument/2006/math" xmlns:v="urn:schemas-microsoft-com:vml" xmlns:wp14="http://schemas.microsoft.com/office/word/2010/wordprocessingDrawing" xmlns:wp="http://schemas.openxmlformats.org/drawingml/2006/wordprocessingDrawing" xmlns:w10="urn:schemas-microsoft-com:office:word" xmlns:w="http://schemas.openxmlformats.org/wordprocessingml/2006/main" xmlns:w14="http://schemas.microsoft.com/office/word/2010/wordml" xmlns:w15="http://schemas.microsoft.com/office/word/2012/wordml" xmlns:w16cex="http://schemas.microsoft.com/office/word/2018/wordml/cex" xmlns:w16cid="http://schemas.microsoft.com/office/word/2016/wordml/cid" xmlns:w16="http://schemas.microsoft.com/office/word/2018/wordml" xmlns:w16sdtdh="http://schemas.microsoft.com/office/word/2020/wordml/sdtdatahash" xmlns:w16se="http://schemas.microsoft.com/office/word/2015/wordml/symex" xmlns:wpg="http://schemas.microsoft.com/office/word/2010/wordprocessingGroup" xmlns:wpi="http://schemas.microsoft.com/office/word/2010/wordprocessingInk" xmlns:wne="http://schemas.microsoft.com/office/word/2006/wordml" xmlns:wps="http://schemas.microsoft.com/office/word/2010/wordprocessingShape" mc:Ignorable="w14 w15 w16se w16cid w16 w16cex w16sdtdh wp14">
+<w:footnotes xmlns:wpc="http://schemas.microsoft.com/office/word/2010/wordprocessingCanvas" xmlns:cx="http://schemas.microsoft.com/office/drawing/2014/chartex" xmlns:cx1="http://schemas.microsoft.com/office/drawing/2015/9/8/chartex" xmlns:cx2="http://schemas.microsoft.com/office/drawing/2015/10/21/chartex" xmlns:cx3="http://schemas.microsoft.com/office/drawing/2016/5/9/chartex" xmlns:cx4="http://schemas.microsoft.com/office/drawing/2016/5/10/chartex" xmlns:cx5="http://schemas.microsoft.com/office/drawing/2016/5/11/chartex" xmlns:cx6="http://schemas.microsoft.com/office/drawing/2016/5/12/chartex" xmlns:cx7="http://schemas.microsoft.com/office/drawing/2016/5/13/chartex" xmlns:cx8="http://schemas.microsoft.com/office/drawing/2016/5/14/chartex" xmlns:mc="http://schemas.openxmlformats.org/markup-compatibility/2006" xmlns:aink="http://schemas.microsoft.com/office/drawing/2016/ink" xmlns:am3d="http://schemas.microsoft.com/office/drawing/2017/model3d" xmlns:o="urn:schemas-microsoft-com:office:office" xmlns:r="http://schemas.openxmlformats.org/officeDocument/2006/relationships" xmlns:m="http://schemas.openxmlformats.org/officeDocument/2006/math" xmlns:v="urn:schemas-microsoft-com:vml" xmlns:wp14="http://schemas.microsoft.com/office/word/2010/wordprocessingDrawing" xmlns:wp="http://schemas.openxmlformats.org/drawingml/2006/wordprocessingDrawing" xmlns:w10="urn:schemas-microsoft-com:office:word" xmlns:w="http://schemas.openxmlformats.org/wordprocessingml/2006/main" xmlns:w14="http://schemas.microsoft.com/office/word/2010/wordml" xmlns:w15="http://schemas.microsoft.com/office/word/2012/wordml" xmlns:w16cex="http://schemas.microsoft.com/office/word/2018/wordml/cex" xmlns:w16cid="http://schemas.microsoft.com/office/word/2016/wordml/cid" xmlns:w16="http://schemas.microsoft.com/office/word/2018/wordml" xmlns:w16sdtdh="http://schemas.microsoft.com/office/word/2020/wordml/sdtdatahash" xmlns:w16se="http://schemas.microsoft.com/office/word/2015/wordml/symex" xmlns:wpg="http://schemas.microsoft.com/office/word/2010/wordprocessingGroup" xmlns:wpi="http://schemas.microsoft.com/office/word/2010/wordprocessingInk" xmlns:wne="http://schemas.microsoft.com/office/word/2006/wordml" xmlns:wps="http://schemas.microsoft.com/office/word/2010/wordprocessingShape" mc:Ignorable="w14 w15 w16se w16cid w16 w16cex w16sdtdh wp14">
   <w:footnote w:type="separator" w:id="-1">
     <w:p>
       <w:pPr>
@@ -4982,13 +5591,13 @@
     <w:name w:val="Normal"/>
     <w:qFormat/>
   </w:style>
-  <w:style w:type="character" w:default="1" w:styleId="Policepardfaut">
+  <w:style w:type="character" w:default="1" w:styleId="DefaultParagraphFont">
     <w:name w:val="Default Paragraph Font"/>
     <w:uiPriority w:val="1"/>
     <w:semiHidden/>
     <w:unhideWhenUsed/>
   </w:style>
-  <w:style w:type="table" w:default="1" w:styleId="TableauNormal">
+  <w:style w:type="table" w:default="1" w:styleId="TableNormal">
     <w:name w:val="Normal Table"/>
     <w:uiPriority w:val="99"/>
     <w:semiHidden/>
@@ -5003,16 +5612,16 @@
       </w:tblCellMar>
     </w:tblPr>
   </w:style>
-  <w:style w:type="numbering" w:default="1" w:styleId="Aucuneliste">
+  <w:style w:type="numbering" w:default="1" w:styleId="NoList">
     <w:name w:val="No List"/>
     <w:uiPriority w:val="99"/>
     <w:semiHidden/>
     <w:unhideWhenUsed/>
   </w:style>
-  <w:style w:type="paragraph" w:styleId="En-tte">
+  <w:style w:type="paragraph" w:styleId="Header">
     <w:name w:val="header"/>
     <w:basedOn w:val="Normal"/>
-    <w:link w:val="En-tteCar"/>
+    <w:link w:val="HeaderChar"/>
     <w:uiPriority w:val="99"/>
     <w:unhideWhenUsed/>
     <w:rsid w:val="00EA4101"/>
@@ -5024,17 +5633,17 @@
       <w:spacing w:after="0" w:line="240" w:lineRule="auto"/>
     </w:pPr>
   </w:style>
-  <w:style w:type="character" w:customStyle="1" w:styleId="En-tteCar">
-    <w:name w:val="En-tête Car"/>
-    <w:basedOn w:val="Policepardfaut"/>
-    <w:link w:val="En-tte"/>
+  <w:style w:type="character" w:customStyle="1" w:styleId="HeaderChar">
+    <w:name w:val="Header Char"/>
+    <w:basedOn w:val="DefaultParagraphFont"/>
+    <w:link w:val="Header"/>
     <w:uiPriority w:val="99"/>
     <w:rsid w:val="00EA4101"/>
   </w:style>
-  <w:style w:type="paragraph" w:styleId="Pieddepage">
+  <w:style w:type="paragraph" w:styleId="Footer">
     <w:name w:val="footer"/>
     <w:basedOn w:val="Normal"/>
-    <w:link w:val="PieddepageCar"/>
+    <w:link w:val="FooterChar"/>
     <w:uiPriority w:val="99"/>
     <w:unhideWhenUsed/>
     <w:rsid w:val="00EA4101"/>
@@ -5046,10 +5655,10 @@
       <w:spacing w:after="0" w:line="240" w:lineRule="auto"/>
     </w:pPr>
   </w:style>
-  <w:style w:type="character" w:customStyle="1" w:styleId="PieddepageCar">
-    <w:name w:val="Pied de page Car"/>
-    <w:basedOn w:val="Policepardfaut"/>
-    <w:link w:val="Pieddepage"/>
+  <w:style w:type="character" w:customStyle="1" w:styleId="FooterChar">
+    <w:name w:val="Footer Char"/>
+    <w:basedOn w:val="DefaultParagraphFont"/>
+    <w:link w:val="Footer"/>
     <w:uiPriority w:val="99"/>
     <w:rsid w:val="00EA4101"/>
   </w:style>

</xml_diff>